<commit_message>
The professional look is added to the RAD. Maintain please whoever is going to modify Section 3.5 If you can improve the professional look, feel free to edit the RAD
</commit_message>
<xml_diff>
--- a/RAD_GroupJ.docx
+++ b/RAD_GroupJ.docx
@@ -1,11 +1,14 @@
 
 <file path=word/document.xml><?xml version="1.0" encoding="utf-8"?>
-<w:document xmlns:wpc="http://schemas.microsoft.com/office/word/2010/wordprocessingCanvas" xmlns:mc="http://schemas.openxmlformats.org/markup-compatibility/2006" xmlns:o="urn:schemas-microsoft-com:office:office" xmlns:r="http://schemas.openxmlformats.org/officeDocument/2006/relationships" xmlns:m="http://schemas.openxmlformats.org/officeDocument/2006/math" xmlns:v="urn:schemas-microsoft-com:vml" xmlns:wp14="http://schemas.microsoft.com/office/word/2010/wordprocessingDrawing" xmlns:wp="http://schemas.openxmlformats.org/drawingml/2006/wordprocessingDrawing" xmlns:w10="urn:schemas-microsoft-com:office:word" xmlns:w="http://schemas.openxmlformats.org/wordprocessingml/2006/main" xmlns:w14="http://schemas.microsoft.com/office/word/2010/wordml" xmlns:wpg="http://schemas.microsoft.com/office/word/2010/wordprocessingGroup" xmlns:wpi="http://schemas.microsoft.com/office/word/2010/wordprocessingInk" xmlns:wne="http://schemas.microsoft.com/office/word/2006/wordml" xmlns:wps="http://schemas.microsoft.com/office/word/2010/wordprocessingShape" mc:Ignorable="w14 wp14">
+<w:document xmlns:ve="http://schemas.openxmlformats.org/markup-compatibility/2006" xmlns:o="urn:schemas-microsoft-com:office:office" xmlns:r="http://schemas.openxmlformats.org/officeDocument/2006/relationships" xmlns:m="http://schemas.openxmlformats.org/officeDocument/2006/math" xmlns:v="urn:schemas-microsoft-com:vml" xmlns:wp="http://schemas.openxmlformats.org/drawingml/2006/wordprocessingDrawing" xmlns:w10="urn:schemas-microsoft-com:office:word" xmlns:w="http://schemas.openxmlformats.org/wordprocessingml/2006/main" xmlns:wne="http://schemas.microsoft.com/office/word/2006/wordml">
   <w:body>
     <w:p>
       <w:pPr>
+        <w:tabs>
+          <w:tab w:val="left" w:pos="1695"/>
+          <w:tab w:val="center" w:pos="4513"/>
+        </w:tabs>
         <w:spacing w:before="100" w:beforeAutospacing="1" w:after="100" w:afterAutospacing="1" w:line="240" w:lineRule="auto"/>
-        <w:jc w:val="center"/>
         <w:outlineLvl w:val="1"/>
         <w:rPr>
           <w:rFonts w:ascii="Times New Roman" w:eastAsia="Times New Roman" w:hAnsi="Times New Roman" w:cs="Times New Roman"/>
@@ -25,13 +28,16 @@
           <w:szCs w:val="36"/>
           <w:lang w:eastAsia="en-AU"/>
         </w:rPr>
-        <w:t>Requirements Analysis Document</w:t>
-      </w:r>
-    </w:p>
-    <w:p>
-      <w:pPr>
+        <w:tab/>
+      </w:r>
+    </w:p>
+    <w:p>
+      <w:pPr>
+        <w:tabs>
+          <w:tab w:val="left" w:pos="1695"/>
+          <w:tab w:val="center" w:pos="4513"/>
+        </w:tabs>
         <w:spacing w:before="100" w:beforeAutospacing="1" w:after="100" w:afterAutospacing="1" w:line="240" w:lineRule="auto"/>
-        <w:jc w:val="center"/>
         <w:outlineLvl w:val="1"/>
         <w:rPr>
           <w:rFonts w:ascii="Times New Roman" w:eastAsia="Times New Roman" w:hAnsi="Times New Roman" w:cs="Times New Roman"/>
@@ -42,7 +48,15 @@
           <w:lang w:eastAsia="en-AU"/>
         </w:rPr>
       </w:pPr>
-      <w:r>
+    </w:p>
+    <w:p>
+      <w:pPr>
+        <w:tabs>
+          <w:tab w:val="left" w:pos="1695"/>
+          <w:tab w:val="center" w:pos="4513"/>
+        </w:tabs>
+        <w:spacing w:before="100" w:beforeAutospacing="1" w:after="100" w:afterAutospacing="1" w:line="240" w:lineRule="auto"/>
+        <w:outlineLvl w:val="1"/>
         <w:rPr>
           <w:rFonts w:ascii="Times New Roman" w:eastAsia="Times New Roman" w:hAnsi="Times New Roman" w:cs="Times New Roman"/>
           <w:b/>
@@ -51,9 +65,16 @@
           <w:szCs w:val="36"/>
           <w:lang w:eastAsia="en-AU"/>
         </w:rPr>
-        <w:t>Genetic Engine</w:t>
-      </w:r>
-      <w:r>
+      </w:pPr>
+    </w:p>
+    <w:p>
+      <w:pPr>
+        <w:tabs>
+          <w:tab w:val="left" w:pos="1695"/>
+          <w:tab w:val="center" w:pos="4513"/>
+        </w:tabs>
+        <w:spacing w:before="100" w:beforeAutospacing="1" w:after="100" w:afterAutospacing="1" w:line="240" w:lineRule="auto"/>
+        <w:outlineLvl w:val="1"/>
         <w:rPr>
           <w:rFonts w:ascii="Times New Roman" w:eastAsia="Times New Roman" w:hAnsi="Times New Roman" w:cs="Times New Roman"/>
           <w:b/>
@@ -62,6 +83,94 @@
           <w:szCs w:val="36"/>
           <w:lang w:eastAsia="en-AU"/>
         </w:rPr>
+      </w:pPr>
+    </w:p>
+    <w:p>
+      <w:pPr>
+        <w:tabs>
+          <w:tab w:val="left" w:pos="1695"/>
+          <w:tab w:val="center" w:pos="4513"/>
+        </w:tabs>
+        <w:spacing w:before="100" w:beforeAutospacing="1" w:after="100" w:afterAutospacing="1" w:line="240" w:lineRule="auto"/>
+        <w:outlineLvl w:val="1"/>
+        <w:rPr>
+          <w:rFonts w:ascii="Times New Roman" w:eastAsia="Times New Roman" w:hAnsi="Times New Roman" w:cs="Times New Roman"/>
+          <w:b/>
+          <w:bCs/>
+          <w:sz w:val="36"/>
+          <w:szCs w:val="36"/>
+          <w:lang w:eastAsia="en-AU"/>
+        </w:rPr>
+      </w:pPr>
+      <w:r>
+        <w:rPr>
+          <w:rFonts w:ascii="Times New Roman" w:eastAsia="Times New Roman" w:hAnsi="Times New Roman" w:cs="Times New Roman"/>
+          <w:b/>
+          <w:bCs/>
+          <w:sz w:val="36"/>
+          <w:szCs w:val="36"/>
+          <w:lang w:eastAsia="en-AU"/>
+        </w:rPr>
+        <w:t xml:space="preserve"> </w:t>
+      </w:r>
+      <w:r>
+        <w:rPr>
+          <w:rFonts w:ascii="Times New Roman" w:eastAsia="Times New Roman" w:hAnsi="Times New Roman" w:cs="Times New Roman"/>
+          <w:b/>
+          <w:bCs/>
+          <w:sz w:val="36"/>
+          <w:szCs w:val="36"/>
+          <w:lang w:eastAsia="en-AU"/>
+        </w:rPr>
+        <w:tab/>
+        <w:t xml:space="preserve"> </w:t>
+      </w:r>
+      <w:r>
+        <w:rPr>
+          <w:rFonts w:ascii="Times New Roman" w:eastAsia="Times New Roman" w:hAnsi="Times New Roman" w:cs="Times New Roman"/>
+          <w:b/>
+          <w:bCs/>
+          <w:sz w:val="36"/>
+          <w:szCs w:val="36"/>
+          <w:lang w:eastAsia="en-AU"/>
+        </w:rPr>
+        <w:t>Requirements Analysis Document</w:t>
+      </w:r>
+    </w:p>
+    <w:p>
+      <w:pPr>
+        <w:spacing w:before="100" w:beforeAutospacing="1" w:after="100" w:afterAutospacing="1" w:line="240" w:lineRule="auto"/>
+        <w:jc w:val="center"/>
+        <w:outlineLvl w:val="1"/>
+        <w:rPr>
+          <w:rFonts w:ascii="Times New Roman" w:eastAsia="Times New Roman" w:hAnsi="Times New Roman" w:cs="Times New Roman"/>
+          <w:b/>
+          <w:bCs/>
+          <w:sz w:val="36"/>
+          <w:szCs w:val="36"/>
+          <w:lang w:eastAsia="en-AU"/>
+        </w:rPr>
+      </w:pPr>
+      <w:r>
+        <w:rPr>
+          <w:rFonts w:ascii="Times New Roman" w:eastAsia="Times New Roman" w:hAnsi="Times New Roman" w:cs="Times New Roman"/>
+          <w:b/>
+          <w:bCs/>
+          <w:sz w:val="36"/>
+          <w:szCs w:val="36"/>
+          <w:lang w:eastAsia="en-AU"/>
+        </w:rPr>
+        <w:t>Genetic Engine</w:t>
+      </w:r>
+      <w:r>
+        <w:rPr>
+          <w:rFonts w:ascii="Times New Roman" w:eastAsia="Times New Roman" w:hAnsi="Times New Roman" w:cs="Times New Roman"/>
+          <w:b/>
+          <w:bCs/>
+          <w:sz w:val="36"/>
+          <w:szCs w:val="36"/>
+          <w:lang w:eastAsia="en-AU"/>
+        </w:rPr>
         <w:t xml:space="preserve"> Project</w:t>
       </w:r>
     </w:p>
@@ -83,16 +192,7 @@
           <w:szCs w:val="24"/>
           <w:lang w:eastAsia="en-AU"/>
         </w:rPr>
-        <w:t>CITS3200 Professional Computing</w:t>
-      </w:r>
-      <w:r>
-        <w:rPr>
-          <w:rFonts w:ascii="Times New Roman" w:eastAsia="Times New Roman" w:hAnsi="Times New Roman" w:cs="Times New Roman"/>
-          <w:sz w:val="24"/>
-          <w:szCs w:val="24"/>
-          <w:lang w:eastAsia="en-AU"/>
-        </w:rPr>
-        <w:t xml:space="preserve"> </w:t>
+        <w:t xml:space="preserve">CITS3200 Professional Computing </w:t>
       </w:r>
     </w:p>
     <w:p>
@@ -180,6 +280,1143 @@
     </w:p>
     <w:p>
       <w:pPr>
+        <w:rPr>
+          <w:rFonts w:ascii="Times New Roman" w:eastAsia="Times New Roman" w:hAnsi="Times New Roman" w:cs="Times New Roman"/>
+          <w:sz w:val="24"/>
+          <w:szCs w:val="24"/>
+          <w:lang w:eastAsia="en-AU"/>
+        </w:rPr>
+      </w:pPr>
+      <w:r>
+        <w:rPr>
+          <w:rFonts w:ascii="Times New Roman" w:eastAsia="Times New Roman" w:hAnsi="Times New Roman" w:cs="Times New Roman"/>
+          <w:sz w:val="24"/>
+          <w:szCs w:val="24"/>
+          <w:lang w:eastAsia="en-AU"/>
+        </w:rPr>
+        <w:br w:type="page"/>
+      </w:r>
+    </w:p>
+    <w:p>
+      <w:pPr>
+        <w:pStyle w:val="Heading1"/>
+        <w:rPr>
+          <w:lang w:eastAsia="en-AU"/>
+        </w:rPr>
+      </w:pPr>
+      <w:r>
+        <w:rPr>
+          <w:lang w:eastAsia="en-AU"/>
+        </w:rPr>
+        <w:lastRenderedPageBreak/>
+        <w:t>Revision History</w:t>
+      </w:r>
+    </w:p>
+    <w:tbl>
+      <w:tblPr>
+        <w:tblStyle w:val="MediumShading1-Accent6"/>
+        <w:tblW w:w="0" w:type="auto"/>
+        <w:tblLook w:val="04A0"/>
+      </w:tblPr>
+      <w:tblGrid>
+        <w:gridCol w:w="2310"/>
+        <w:gridCol w:w="2310"/>
+        <w:gridCol w:w="2311"/>
+        <w:gridCol w:w="2311"/>
+      </w:tblGrid>
+      <w:tr>
+        <w:trPr>
+          <w:cnfStyle w:val="100000000000"/>
+        </w:trPr>
+        <w:tc>
+          <w:tcPr>
+            <w:cnfStyle w:val="001000000000"/>
+            <w:tcW w:w="2310" w:type="dxa"/>
+          </w:tcPr>
+          <w:p>
+            <w:pPr>
+              <w:jc w:val="center"/>
+              <w:rPr>
+                <w:rFonts w:ascii="Times New Roman" w:eastAsia="Times New Roman" w:hAnsi="Times New Roman" w:cs="Times New Roman"/>
+                <w:sz w:val="24"/>
+                <w:szCs w:val="24"/>
+                <w:lang w:eastAsia="en-AU"/>
+              </w:rPr>
+            </w:pPr>
+            <w:r>
+              <w:rPr>
+                <w:rFonts w:ascii="Times New Roman" w:eastAsia="Times New Roman" w:hAnsi="Times New Roman" w:cs="Times New Roman"/>
+                <w:sz w:val="24"/>
+                <w:szCs w:val="24"/>
+                <w:lang w:eastAsia="en-AU"/>
+              </w:rPr>
+              <w:t>Version</w:t>
+            </w:r>
+          </w:p>
+        </w:tc>
+        <w:tc>
+          <w:tcPr>
+            <w:tcW w:w="2310" w:type="dxa"/>
+          </w:tcPr>
+          <w:p>
+            <w:pPr>
+              <w:jc w:val="center"/>
+              <w:cnfStyle w:val="100000000000"/>
+              <w:rPr>
+                <w:rFonts w:ascii="Times New Roman" w:eastAsia="Times New Roman" w:hAnsi="Times New Roman" w:cs="Times New Roman"/>
+                <w:sz w:val="24"/>
+                <w:szCs w:val="24"/>
+                <w:lang w:eastAsia="en-AU"/>
+              </w:rPr>
+            </w:pPr>
+            <w:r>
+              <w:rPr>
+                <w:rFonts w:ascii="Times New Roman" w:eastAsia="Times New Roman" w:hAnsi="Times New Roman" w:cs="Times New Roman"/>
+                <w:sz w:val="24"/>
+                <w:szCs w:val="24"/>
+                <w:lang w:eastAsia="en-AU"/>
+              </w:rPr>
+              <w:t>Person in charge of Revision</w:t>
+            </w:r>
+          </w:p>
+        </w:tc>
+        <w:tc>
+          <w:tcPr>
+            <w:tcW w:w="2311" w:type="dxa"/>
+          </w:tcPr>
+          <w:p>
+            <w:pPr>
+              <w:jc w:val="center"/>
+              <w:cnfStyle w:val="100000000000"/>
+              <w:rPr>
+                <w:rFonts w:ascii="Times New Roman" w:eastAsia="Times New Roman" w:hAnsi="Times New Roman" w:cs="Times New Roman"/>
+                <w:sz w:val="24"/>
+                <w:szCs w:val="24"/>
+                <w:lang w:eastAsia="en-AU"/>
+              </w:rPr>
+            </w:pPr>
+            <w:r>
+              <w:rPr>
+                <w:rFonts w:ascii="Times New Roman" w:eastAsia="Times New Roman" w:hAnsi="Times New Roman" w:cs="Times New Roman"/>
+                <w:sz w:val="24"/>
+                <w:szCs w:val="24"/>
+                <w:lang w:eastAsia="en-AU"/>
+              </w:rPr>
+              <w:t>Date of Revision</w:t>
+            </w:r>
+          </w:p>
+        </w:tc>
+        <w:tc>
+          <w:tcPr>
+            <w:tcW w:w="2311" w:type="dxa"/>
+          </w:tcPr>
+          <w:p>
+            <w:pPr>
+              <w:jc w:val="center"/>
+              <w:cnfStyle w:val="100000000000"/>
+              <w:rPr>
+                <w:rFonts w:ascii="Times New Roman" w:eastAsia="Times New Roman" w:hAnsi="Times New Roman" w:cs="Times New Roman"/>
+                <w:sz w:val="24"/>
+                <w:szCs w:val="24"/>
+                <w:lang w:eastAsia="en-AU"/>
+              </w:rPr>
+            </w:pPr>
+            <w:r>
+              <w:rPr>
+                <w:rFonts w:ascii="Times New Roman" w:eastAsia="Times New Roman" w:hAnsi="Times New Roman" w:cs="Times New Roman"/>
+                <w:sz w:val="24"/>
+                <w:szCs w:val="24"/>
+                <w:lang w:eastAsia="en-AU"/>
+              </w:rPr>
+              <w:t>What was revised?</w:t>
+            </w:r>
+          </w:p>
+        </w:tc>
+      </w:tr>
+      <w:tr>
+        <w:trPr>
+          <w:cnfStyle w:val="000000100000"/>
+        </w:trPr>
+        <w:tc>
+          <w:tcPr>
+            <w:cnfStyle w:val="001000000000"/>
+            <w:tcW w:w="2310" w:type="dxa"/>
+          </w:tcPr>
+          <w:p>
+            <w:pPr>
+              <w:jc w:val="center"/>
+              <w:rPr>
+                <w:rFonts w:ascii="Times New Roman" w:eastAsia="Times New Roman" w:hAnsi="Times New Roman" w:cs="Times New Roman"/>
+                <w:sz w:val="24"/>
+                <w:szCs w:val="24"/>
+                <w:lang w:eastAsia="en-AU"/>
+              </w:rPr>
+            </w:pPr>
+            <w:r>
+              <w:rPr>
+                <w:rFonts w:ascii="Times New Roman" w:eastAsia="Times New Roman" w:hAnsi="Times New Roman" w:cs="Times New Roman"/>
+                <w:sz w:val="24"/>
+                <w:szCs w:val="24"/>
+                <w:lang w:eastAsia="en-AU"/>
+              </w:rPr>
+              <w:t>R0.1</w:t>
+            </w:r>
+          </w:p>
+        </w:tc>
+        <w:tc>
+          <w:tcPr>
+            <w:tcW w:w="2310" w:type="dxa"/>
+          </w:tcPr>
+          <w:p>
+            <w:pPr>
+              <w:jc w:val="center"/>
+              <w:cnfStyle w:val="000000100000"/>
+              <w:rPr>
+                <w:rFonts w:ascii="Times New Roman" w:eastAsia="Times New Roman" w:hAnsi="Times New Roman" w:cs="Times New Roman"/>
+                <w:sz w:val="24"/>
+                <w:szCs w:val="24"/>
+                <w:lang w:eastAsia="en-AU"/>
+              </w:rPr>
+            </w:pPr>
+            <w:r>
+              <w:rPr>
+                <w:rFonts w:ascii="Times New Roman" w:eastAsia="Times New Roman" w:hAnsi="Times New Roman" w:cs="Times New Roman"/>
+                <w:sz w:val="24"/>
+                <w:szCs w:val="24"/>
+                <w:lang w:eastAsia="en-AU"/>
+              </w:rPr>
+              <w:t>R Gopalan</w:t>
+            </w:r>
+          </w:p>
+        </w:tc>
+        <w:tc>
+          <w:tcPr>
+            <w:tcW w:w="2311" w:type="dxa"/>
+          </w:tcPr>
+          <w:p>
+            <w:pPr>
+              <w:jc w:val="center"/>
+              <w:cnfStyle w:val="000000100000"/>
+              <w:rPr>
+                <w:rFonts w:ascii="Times New Roman" w:eastAsia="Times New Roman" w:hAnsi="Times New Roman" w:cs="Times New Roman"/>
+                <w:sz w:val="24"/>
+                <w:szCs w:val="24"/>
+                <w:lang w:eastAsia="en-AU"/>
+              </w:rPr>
+            </w:pPr>
+            <w:r>
+              <w:rPr>
+                <w:rFonts w:ascii="Times New Roman" w:eastAsia="Times New Roman" w:hAnsi="Times New Roman" w:cs="Times New Roman"/>
+                <w:sz w:val="24"/>
+                <w:szCs w:val="24"/>
+                <w:lang w:eastAsia="en-AU"/>
+              </w:rPr>
+              <w:t>08/08/2011</w:t>
+            </w:r>
+          </w:p>
+        </w:tc>
+        <w:tc>
+          <w:tcPr>
+            <w:tcW w:w="2311" w:type="dxa"/>
+          </w:tcPr>
+          <w:p>
+            <w:pPr>
+              <w:jc w:val="center"/>
+              <w:cnfStyle w:val="000000100000"/>
+              <w:rPr>
+                <w:rFonts w:ascii="Times New Roman" w:eastAsia="Times New Roman" w:hAnsi="Times New Roman" w:cs="Times New Roman"/>
+                <w:sz w:val="24"/>
+                <w:szCs w:val="24"/>
+                <w:lang w:eastAsia="en-AU"/>
+              </w:rPr>
+            </w:pPr>
+            <w:r>
+              <w:rPr>
+                <w:rFonts w:ascii="Times New Roman" w:eastAsia="Times New Roman" w:hAnsi="Times New Roman" w:cs="Times New Roman"/>
+                <w:sz w:val="24"/>
+                <w:szCs w:val="24"/>
+                <w:lang w:eastAsia="en-AU"/>
+              </w:rPr>
+              <w:t>Created</w:t>
+            </w:r>
+          </w:p>
+        </w:tc>
+      </w:tr>
+      <w:tr>
+        <w:trPr>
+          <w:cnfStyle w:val="000000010000"/>
+        </w:trPr>
+        <w:tc>
+          <w:tcPr>
+            <w:cnfStyle w:val="001000000000"/>
+            <w:tcW w:w="2310" w:type="dxa"/>
+          </w:tcPr>
+          <w:p>
+            <w:pPr>
+              <w:jc w:val="center"/>
+              <w:rPr>
+                <w:rFonts w:ascii="Times New Roman" w:eastAsia="Times New Roman" w:hAnsi="Times New Roman" w:cs="Times New Roman"/>
+                <w:sz w:val="24"/>
+                <w:szCs w:val="24"/>
+                <w:lang w:eastAsia="en-AU"/>
+              </w:rPr>
+            </w:pPr>
+            <w:r>
+              <w:rPr>
+                <w:rFonts w:ascii="Times New Roman" w:eastAsia="Times New Roman" w:hAnsi="Times New Roman" w:cs="Times New Roman"/>
+                <w:sz w:val="24"/>
+                <w:szCs w:val="24"/>
+                <w:lang w:eastAsia="en-AU"/>
+              </w:rPr>
+              <w:t>R0.2</w:t>
+            </w:r>
+          </w:p>
+        </w:tc>
+        <w:tc>
+          <w:tcPr>
+            <w:tcW w:w="2310" w:type="dxa"/>
+          </w:tcPr>
+          <w:p>
+            <w:pPr>
+              <w:jc w:val="center"/>
+              <w:cnfStyle w:val="000000010000"/>
+              <w:rPr>
+                <w:rFonts w:ascii="Times New Roman" w:eastAsia="Times New Roman" w:hAnsi="Times New Roman" w:cs="Times New Roman"/>
+                <w:sz w:val="24"/>
+                <w:szCs w:val="24"/>
+                <w:lang w:eastAsia="en-AU"/>
+              </w:rPr>
+            </w:pPr>
+            <w:r>
+              <w:rPr>
+                <w:rFonts w:ascii="Times New Roman" w:eastAsia="Times New Roman" w:hAnsi="Times New Roman" w:cs="Times New Roman"/>
+                <w:sz w:val="24"/>
+                <w:szCs w:val="24"/>
+                <w:lang w:eastAsia="en-AU"/>
+              </w:rPr>
+              <w:t>R Gopalan</w:t>
+            </w:r>
+          </w:p>
+        </w:tc>
+        <w:tc>
+          <w:tcPr>
+            <w:tcW w:w="2311" w:type="dxa"/>
+          </w:tcPr>
+          <w:p>
+            <w:pPr>
+              <w:jc w:val="center"/>
+              <w:cnfStyle w:val="000000010000"/>
+              <w:rPr>
+                <w:rFonts w:ascii="Times New Roman" w:eastAsia="Times New Roman" w:hAnsi="Times New Roman" w:cs="Times New Roman"/>
+                <w:sz w:val="24"/>
+                <w:szCs w:val="24"/>
+                <w:lang w:eastAsia="en-AU"/>
+              </w:rPr>
+            </w:pPr>
+            <w:r>
+              <w:rPr>
+                <w:rFonts w:ascii="Times New Roman" w:eastAsia="Times New Roman" w:hAnsi="Times New Roman" w:cs="Times New Roman"/>
+                <w:sz w:val="24"/>
+                <w:szCs w:val="24"/>
+                <w:lang w:eastAsia="en-AU"/>
+              </w:rPr>
+              <w:t>16/08/2011</w:t>
+            </w:r>
+          </w:p>
+        </w:tc>
+        <w:tc>
+          <w:tcPr>
+            <w:tcW w:w="2311" w:type="dxa"/>
+          </w:tcPr>
+          <w:p>
+            <w:pPr>
+              <w:jc w:val="center"/>
+              <w:cnfStyle w:val="000000010000"/>
+              <w:rPr>
+                <w:rFonts w:ascii="Times New Roman" w:eastAsia="Times New Roman" w:hAnsi="Times New Roman" w:cs="Times New Roman"/>
+                <w:sz w:val="24"/>
+                <w:szCs w:val="24"/>
+                <w:lang w:eastAsia="en-AU"/>
+              </w:rPr>
+            </w:pPr>
+            <w:r>
+              <w:rPr>
+                <w:rFonts w:ascii="Times New Roman" w:eastAsia="Times New Roman" w:hAnsi="Times New Roman" w:cs="Times New Roman"/>
+                <w:sz w:val="24"/>
+                <w:szCs w:val="24"/>
+                <w:lang w:eastAsia="en-AU"/>
+              </w:rPr>
+              <w:t>Modified Section 3.5</w:t>
+            </w:r>
+          </w:p>
+        </w:tc>
+      </w:tr>
+      <w:tr>
+        <w:trPr>
+          <w:cnfStyle w:val="000000100000"/>
+        </w:trPr>
+        <w:tc>
+          <w:tcPr>
+            <w:cnfStyle w:val="001000000000"/>
+            <w:tcW w:w="2310" w:type="dxa"/>
+          </w:tcPr>
+          <w:p>
+            <w:pPr>
+              <w:jc w:val="center"/>
+              <w:rPr>
+                <w:rFonts w:ascii="Times New Roman" w:eastAsia="Times New Roman" w:hAnsi="Times New Roman" w:cs="Times New Roman"/>
+                <w:sz w:val="24"/>
+                <w:szCs w:val="24"/>
+                <w:lang w:eastAsia="en-AU"/>
+              </w:rPr>
+            </w:pPr>
+            <w:r>
+              <w:rPr>
+                <w:rFonts w:ascii="Times New Roman" w:eastAsia="Times New Roman" w:hAnsi="Times New Roman" w:cs="Times New Roman"/>
+                <w:sz w:val="24"/>
+                <w:szCs w:val="24"/>
+                <w:lang w:eastAsia="en-AU"/>
+              </w:rPr>
+              <w:t>R0.3</w:t>
+            </w:r>
+          </w:p>
+        </w:tc>
+        <w:tc>
+          <w:tcPr>
+            <w:tcW w:w="2310" w:type="dxa"/>
+          </w:tcPr>
+          <w:p>
+            <w:pPr>
+              <w:jc w:val="center"/>
+              <w:cnfStyle w:val="000000100000"/>
+              <w:rPr>
+                <w:rFonts w:ascii="Times New Roman" w:eastAsia="Times New Roman" w:hAnsi="Times New Roman" w:cs="Times New Roman"/>
+                <w:sz w:val="24"/>
+                <w:szCs w:val="24"/>
+                <w:lang w:eastAsia="en-AU"/>
+              </w:rPr>
+            </w:pPr>
+            <w:r>
+              <w:rPr>
+                <w:rFonts w:ascii="Times New Roman" w:eastAsia="Times New Roman" w:hAnsi="Times New Roman" w:cs="Times New Roman"/>
+                <w:sz w:val="24"/>
+                <w:szCs w:val="24"/>
+                <w:lang w:eastAsia="en-AU"/>
+              </w:rPr>
+              <w:t>B Marshall</w:t>
+            </w:r>
+          </w:p>
+        </w:tc>
+        <w:tc>
+          <w:tcPr>
+            <w:tcW w:w="2311" w:type="dxa"/>
+          </w:tcPr>
+          <w:p>
+            <w:pPr>
+              <w:jc w:val="center"/>
+              <w:cnfStyle w:val="000000100000"/>
+              <w:rPr>
+                <w:rFonts w:ascii="Times New Roman" w:eastAsia="Times New Roman" w:hAnsi="Times New Roman" w:cs="Times New Roman"/>
+                <w:sz w:val="24"/>
+                <w:szCs w:val="24"/>
+                <w:lang w:eastAsia="en-AU"/>
+              </w:rPr>
+            </w:pPr>
+            <w:r>
+              <w:rPr>
+                <w:rFonts w:ascii="Times New Roman" w:eastAsia="Times New Roman" w:hAnsi="Times New Roman" w:cs="Times New Roman"/>
+                <w:sz w:val="24"/>
+                <w:szCs w:val="24"/>
+                <w:lang w:eastAsia="en-AU"/>
+              </w:rPr>
+              <w:t>23/08/2011</w:t>
+            </w:r>
+          </w:p>
+        </w:tc>
+        <w:tc>
+          <w:tcPr>
+            <w:tcW w:w="2311" w:type="dxa"/>
+          </w:tcPr>
+          <w:p>
+            <w:pPr>
+              <w:jc w:val="center"/>
+              <w:cnfStyle w:val="000000100000"/>
+              <w:rPr>
+                <w:rFonts w:ascii="Times New Roman" w:eastAsia="Times New Roman" w:hAnsi="Times New Roman" w:cs="Times New Roman"/>
+                <w:sz w:val="24"/>
+                <w:szCs w:val="24"/>
+                <w:lang w:eastAsia="en-AU"/>
+              </w:rPr>
+            </w:pPr>
+            <w:r>
+              <w:rPr>
+                <w:rFonts w:ascii="Times New Roman" w:eastAsia="Times New Roman" w:hAnsi="Times New Roman" w:cs="Times New Roman"/>
+                <w:sz w:val="24"/>
+                <w:szCs w:val="24"/>
+                <w:lang w:eastAsia="en-AU"/>
+              </w:rPr>
+              <w:t>Modified Section 3.2 to 3.4</w:t>
+            </w:r>
+          </w:p>
+        </w:tc>
+      </w:tr>
+      <w:tr>
+        <w:trPr>
+          <w:cnfStyle w:val="000000010000"/>
+        </w:trPr>
+        <w:tc>
+          <w:tcPr>
+            <w:cnfStyle w:val="001000000000"/>
+            <w:tcW w:w="2310" w:type="dxa"/>
+          </w:tcPr>
+          <w:p>
+            <w:pPr>
+              <w:jc w:val="center"/>
+              <w:rPr>
+                <w:rFonts w:ascii="Times New Roman" w:eastAsia="Times New Roman" w:hAnsi="Times New Roman" w:cs="Times New Roman"/>
+                <w:sz w:val="24"/>
+                <w:szCs w:val="24"/>
+                <w:lang w:eastAsia="en-AU"/>
+              </w:rPr>
+            </w:pPr>
+            <w:r>
+              <w:rPr>
+                <w:rFonts w:ascii="Times New Roman" w:eastAsia="Times New Roman" w:hAnsi="Times New Roman" w:cs="Times New Roman"/>
+                <w:sz w:val="24"/>
+                <w:szCs w:val="24"/>
+                <w:lang w:eastAsia="en-AU"/>
+              </w:rPr>
+              <w:t>R0.4</w:t>
+            </w:r>
+          </w:p>
+        </w:tc>
+        <w:tc>
+          <w:tcPr>
+            <w:tcW w:w="2310" w:type="dxa"/>
+          </w:tcPr>
+          <w:p>
+            <w:pPr>
+              <w:jc w:val="center"/>
+              <w:cnfStyle w:val="000000010000"/>
+              <w:rPr>
+                <w:rFonts w:ascii="Times New Roman" w:eastAsia="Times New Roman" w:hAnsi="Times New Roman" w:cs="Times New Roman"/>
+                <w:sz w:val="24"/>
+                <w:szCs w:val="24"/>
+                <w:lang w:eastAsia="en-AU"/>
+              </w:rPr>
+            </w:pPr>
+            <w:r>
+              <w:rPr>
+                <w:rFonts w:ascii="Times New Roman" w:eastAsia="Times New Roman" w:hAnsi="Times New Roman" w:cs="Times New Roman"/>
+                <w:sz w:val="24"/>
+                <w:szCs w:val="24"/>
+                <w:lang w:eastAsia="en-AU"/>
+              </w:rPr>
+              <w:t>J Hodge</w:t>
+            </w:r>
+          </w:p>
+        </w:tc>
+        <w:tc>
+          <w:tcPr>
+            <w:tcW w:w="2311" w:type="dxa"/>
+          </w:tcPr>
+          <w:p>
+            <w:pPr>
+              <w:jc w:val="center"/>
+              <w:cnfStyle w:val="000000010000"/>
+              <w:rPr>
+                <w:rFonts w:ascii="Times New Roman" w:eastAsia="Times New Roman" w:hAnsi="Times New Roman" w:cs="Times New Roman"/>
+                <w:sz w:val="24"/>
+                <w:szCs w:val="24"/>
+                <w:lang w:eastAsia="en-AU"/>
+              </w:rPr>
+            </w:pPr>
+            <w:r>
+              <w:rPr>
+                <w:rFonts w:ascii="Times New Roman" w:eastAsia="Times New Roman" w:hAnsi="Times New Roman" w:cs="Times New Roman"/>
+                <w:sz w:val="24"/>
+                <w:szCs w:val="24"/>
+                <w:lang w:eastAsia="en-AU"/>
+              </w:rPr>
+              <w:t>24/08/2011</w:t>
+            </w:r>
+          </w:p>
+        </w:tc>
+        <w:tc>
+          <w:tcPr>
+            <w:tcW w:w="2311" w:type="dxa"/>
+          </w:tcPr>
+          <w:p>
+            <w:pPr>
+              <w:jc w:val="center"/>
+              <w:cnfStyle w:val="000000010000"/>
+              <w:rPr>
+                <w:rFonts w:ascii="Times New Roman" w:eastAsia="Times New Roman" w:hAnsi="Times New Roman" w:cs="Times New Roman"/>
+                <w:sz w:val="24"/>
+                <w:szCs w:val="24"/>
+                <w:lang w:eastAsia="en-AU"/>
+              </w:rPr>
+            </w:pPr>
+            <w:r>
+              <w:rPr>
+                <w:rFonts w:ascii="Times New Roman" w:eastAsia="Times New Roman" w:hAnsi="Times New Roman" w:cs="Times New Roman"/>
+                <w:sz w:val="24"/>
+                <w:szCs w:val="24"/>
+                <w:lang w:eastAsia="en-AU"/>
+              </w:rPr>
+              <w:t>Modified Section 2.0</w:t>
+            </w:r>
+          </w:p>
+        </w:tc>
+      </w:tr>
+      <w:tr>
+        <w:trPr>
+          <w:cnfStyle w:val="000000100000"/>
+        </w:trPr>
+        <w:tc>
+          <w:tcPr>
+            <w:cnfStyle w:val="001000000000"/>
+            <w:tcW w:w="2310" w:type="dxa"/>
+          </w:tcPr>
+          <w:p>
+            <w:pPr>
+              <w:jc w:val="center"/>
+              <w:rPr>
+                <w:rFonts w:ascii="Times New Roman" w:eastAsia="Times New Roman" w:hAnsi="Times New Roman" w:cs="Times New Roman"/>
+                <w:sz w:val="24"/>
+                <w:szCs w:val="24"/>
+                <w:lang w:eastAsia="en-AU"/>
+              </w:rPr>
+            </w:pPr>
+            <w:r>
+              <w:rPr>
+                <w:rFonts w:ascii="Times New Roman" w:eastAsia="Times New Roman" w:hAnsi="Times New Roman" w:cs="Times New Roman"/>
+                <w:sz w:val="24"/>
+                <w:szCs w:val="24"/>
+                <w:lang w:eastAsia="en-AU"/>
+              </w:rPr>
+              <w:t>R0.5</w:t>
+            </w:r>
+          </w:p>
+        </w:tc>
+        <w:tc>
+          <w:tcPr>
+            <w:tcW w:w="2310" w:type="dxa"/>
+          </w:tcPr>
+          <w:p>
+            <w:pPr>
+              <w:jc w:val="center"/>
+              <w:cnfStyle w:val="000000100000"/>
+              <w:rPr>
+                <w:rFonts w:ascii="Times New Roman" w:eastAsia="Times New Roman" w:hAnsi="Times New Roman" w:cs="Times New Roman"/>
+                <w:sz w:val="24"/>
+                <w:szCs w:val="24"/>
+                <w:lang w:eastAsia="en-AU"/>
+              </w:rPr>
+            </w:pPr>
+            <w:r>
+              <w:rPr>
+                <w:rFonts w:ascii="Times New Roman" w:eastAsia="Times New Roman" w:hAnsi="Times New Roman" w:cs="Times New Roman"/>
+                <w:sz w:val="24"/>
+                <w:szCs w:val="24"/>
+                <w:lang w:eastAsia="en-AU"/>
+              </w:rPr>
+              <w:t>R Gopalan</w:t>
+            </w:r>
+          </w:p>
+        </w:tc>
+        <w:tc>
+          <w:tcPr>
+            <w:tcW w:w="2311" w:type="dxa"/>
+          </w:tcPr>
+          <w:p>
+            <w:pPr>
+              <w:jc w:val="center"/>
+              <w:cnfStyle w:val="000000100000"/>
+              <w:rPr>
+                <w:rFonts w:ascii="Times New Roman" w:eastAsia="Times New Roman" w:hAnsi="Times New Roman" w:cs="Times New Roman"/>
+                <w:sz w:val="24"/>
+                <w:szCs w:val="24"/>
+                <w:lang w:eastAsia="en-AU"/>
+              </w:rPr>
+            </w:pPr>
+            <w:r>
+              <w:rPr>
+                <w:rFonts w:ascii="Times New Roman" w:eastAsia="Times New Roman" w:hAnsi="Times New Roman" w:cs="Times New Roman"/>
+                <w:sz w:val="24"/>
+                <w:szCs w:val="24"/>
+                <w:lang w:eastAsia="en-AU"/>
+              </w:rPr>
+              <w:t>24/08/2011</w:t>
+            </w:r>
+          </w:p>
+        </w:tc>
+        <w:tc>
+          <w:tcPr>
+            <w:tcW w:w="2311" w:type="dxa"/>
+          </w:tcPr>
+          <w:p>
+            <w:pPr>
+              <w:jc w:val="center"/>
+              <w:cnfStyle w:val="000000100000"/>
+              <w:rPr>
+                <w:rFonts w:ascii="Times New Roman" w:eastAsia="Times New Roman" w:hAnsi="Times New Roman" w:cs="Times New Roman"/>
+                <w:sz w:val="24"/>
+                <w:szCs w:val="24"/>
+                <w:lang w:eastAsia="en-AU"/>
+              </w:rPr>
+            </w:pPr>
+            <w:r>
+              <w:rPr>
+                <w:rFonts w:ascii="Times New Roman" w:eastAsia="Times New Roman" w:hAnsi="Times New Roman" w:cs="Times New Roman"/>
+                <w:sz w:val="24"/>
+                <w:szCs w:val="24"/>
+                <w:lang w:eastAsia="en-AU"/>
+              </w:rPr>
+              <w:t>Modified Section 1.0</w:t>
+            </w:r>
+          </w:p>
+        </w:tc>
+      </w:tr>
+      <w:tr>
+        <w:trPr>
+          <w:cnfStyle w:val="000000010000"/>
+        </w:trPr>
+        <w:tc>
+          <w:tcPr>
+            <w:cnfStyle w:val="001000000000"/>
+            <w:tcW w:w="2310" w:type="dxa"/>
+          </w:tcPr>
+          <w:p>
+            <w:pPr>
+              <w:jc w:val="center"/>
+              <w:rPr>
+                <w:rFonts w:ascii="Times New Roman" w:eastAsia="Times New Roman" w:hAnsi="Times New Roman" w:cs="Times New Roman"/>
+                <w:sz w:val="24"/>
+                <w:szCs w:val="24"/>
+                <w:lang w:eastAsia="en-AU"/>
+              </w:rPr>
+            </w:pPr>
+            <w:r>
+              <w:rPr>
+                <w:rFonts w:ascii="Times New Roman" w:eastAsia="Times New Roman" w:hAnsi="Times New Roman" w:cs="Times New Roman"/>
+                <w:sz w:val="24"/>
+                <w:szCs w:val="24"/>
+                <w:lang w:eastAsia="en-AU"/>
+              </w:rPr>
+              <w:t>R0.6</w:t>
+            </w:r>
+          </w:p>
+        </w:tc>
+        <w:tc>
+          <w:tcPr>
+            <w:tcW w:w="2310" w:type="dxa"/>
+          </w:tcPr>
+          <w:p>
+            <w:pPr>
+              <w:jc w:val="center"/>
+              <w:cnfStyle w:val="000000010000"/>
+              <w:rPr>
+                <w:rFonts w:ascii="Times New Roman" w:eastAsia="Times New Roman" w:hAnsi="Times New Roman" w:cs="Times New Roman"/>
+                <w:sz w:val="24"/>
+                <w:szCs w:val="24"/>
+                <w:lang w:eastAsia="en-AU"/>
+              </w:rPr>
+            </w:pPr>
+            <w:r>
+              <w:rPr>
+                <w:rFonts w:ascii="Times New Roman" w:eastAsia="Times New Roman" w:hAnsi="Times New Roman" w:cs="Times New Roman"/>
+                <w:sz w:val="24"/>
+                <w:szCs w:val="24"/>
+                <w:lang w:eastAsia="en-AU"/>
+              </w:rPr>
+              <w:t>B Marshall</w:t>
+            </w:r>
+          </w:p>
+        </w:tc>
+        <w:tc>
+          <w:tcPr>
+            <w:tcW w:w="2311" w:type="dxa"/>
+          </w:tcPr>
+          <w:p>
+            <w:pPr>
+              <w:jc w:val="center"/>
+              <w:cnfStyle w:val="000000010000"/>
+              <w:rPr>
+                <w:rFonts w:ascii="Times New Roman" w:eastAsia="Times New Roman" w:hAnsi="Times New Roman" w:cs="Times New Roman"/>
+                <w:sz w:val="24"/>
+                <w:szCs w:val="24"/>
+                <w:lang w:eastAsia="en-AU"/>
+              </w:rPr>
+            </w:pPr>
+            <w:r>
+              <w:rPr>
+                <w:rFonts w:ascii="Times New Roman" w:eastAsia="Times New Roman" w:hAnsi="Times New Roman" w:cs="Times New Roman"/>
+                <w:sz w:val="24"/>
+                <w:szCs w:val="24"/>
+                <w:lang w:eastAsia="en-AU"/>
+              </w:rPr>
+              <w:t>25/08/2011</w:t>
+            </w:r>
+          </w:p>
+        </w:tc>
+        <w:tc>
+          <w:tcPr>
+            <w:tcW w:w="2311" w:type="dxa"/>
+          </w:tcPr>
+          <w:p>
+            <w:pPr>
+              <w:jc w:val="center"/>
+              <w:cnfStyle w:val="000000010000"/>
+              <w:rPr>
+                <w:rFonts w:ascii="Times New Roman" w:eastAsia="Times New Roman" w:hAnsi="Times New Roman" w:cs="Times New Roman"/>
+                <w:sz w:val="24"/>
+                <w:szCs w:val="24"/>
+                <w:lang w:eastAsia="en-AU"/>
+              </w:rPr>
+            </w:pPr>
+            <w:r>
+              <w:rPr>
+                <w:rFonts w:ascii="Times New Roman" w:eastAsia="Times New Roman" w:hAnsi="Times New Roman" w:cs="Times New Roman"/>
+                <w:sz w:val="24"/>
+                <w:szCs w:val="24"/>
+                <w:lang w:eastAsia="en-AU"/>
+              </w:rPr>
+              <w:t>Modified Sections 3.2 to 3.4</w:t>
+            </w:r>
+          </w:p>
+        </w:tc>
+      </w:tr>
+      <w:tr>
+        <w:trPr>
+          <w:cnfStyle w:val="000000100000"/>
+        </w:trPr>
+        <w:tc>
+          <w:tcPr>
+            <w:cnfStyle w:val="001000000000"/>
+            <w:tcW w:w="2310" w:type="dxa"/>
+          </w:tcPr>
+          <w:p>
+            <w:pPr>
+              <w:jc w:val="center"/>
+              <w:rPr>
+                <w:rFonts w:ascii="Times New Roman" w:eastAsia="Times New Roman" w:hAnsi="Times New Roman" w:cs="Times New Roman"/>
+                <w:sz w:val="24"/>
+                <w:szCs w:val="24"/>
+                <w:lang w:eastAsia="en-AU"/>
+              </w:rPr>
+            </w:pPr>
+            <w:r>
+              <w:rPr>
+                <w:rFonts w:ascii="Times New Roman" w:eastAsia="Times New Roman" w:hAnsi="Times New Roman" w:cs="Times New Roman"/>
+                <w:sz w:val="24"/>
+                <w:szCs w:val="24"/>
+                <w:lang w:eastAsia="en-AU"/>
+              </w:rPr>
+              <w:t>R0.7</w:t>
+            </w:r>
+          </w:p>
+        </w:tc>
+        <w:tc>
+          <w:tcPr>
+            <w:tcW w:w="2310" w:type="dxa"/>
+          </w:tcPr>
+          <w:p>
+            <w:pPr>
+              <w:jc w:val="center"/>
+              <w:cnfStyle w:val="000000100000"/>
+              <w:rPr>
+                <w:rFonts w:ascii="Times New Roman" w:eastAsia="Times New Roman" w:hAnsi="Times New Roman" w:cs="Times New Roman"/>
+                <w:sz w:val="24"/>
+                <w:szCs w:val="24"/>
+                <w:lang w:eastAsia="en-AU"/>
+              </w:rPr>
+            </w:pPr>
+            <w:r>
+              <w:rPr>
+                <w:rFonts w:ascii="Times New Roman" w:eastAsia="Times New Roman" w:hAnsi="Times New Roman" w:cs="Times New Roman"/>
+                <w:sz w:val="24"/>
+                <w:szCs w:val="24"/>
+                <w:lang w:eastAsia="en-AU"/>
+              </w:rPr>
+              <w:t>B Marshall</w:t>
+            </w:r>
+          </w:p>
+        </w:tc>
+        <w:tc>
+          <w:tcPr>
+            <w:tcW w:w="2311" w:type="dxa"/>
+          </w:tcPr>
+          <w:p>
+            <w:pPr>
+              <w:jc w:val="center"/>
+              <w:cnfStyle w:val="000000100000"/>
+              <w:rPr>
+                <w:rFonts w:ascii="Times New Roman" w:eastAsia="Times New Roman" w:hAnsi="Times New Roman" w:cs="Times New Roman"/>
+                <w:sz w:val="24"/>
+                <w:szCs w:val="24"/>
+                <w:lang w:eastAsia="en-AU"/>
+              </w:rPr>
+            </w:pPr>
+            <w:r>
+              <w:rPr>
+                <w:rFonts w:ascii="Times New Roman" w:eastAsia="Times New Roman" w:hAnsi="Times New Roman" w:cs="Times New Roman"/>
+                <w:sz w:val="24"/>
+                <w:szCs w:val="24"/>
+                <w:lang w:eastAsia="en-AU"/>
+              </w:rPr>
+              <w:t>25/08/2011</w:t>
+            </w:r>
+          </w:p>
+        </w:tc>
+        <w:tc>
+          <w:tcPr>
+            <w:tcW w:w="2311" w:type="dxa"/>
+          </w:tcPr>
+          <w:p>
+            <w:pPr>
+              <w:jc w:val="center"/>
+              <w:cnfStyle w:val="000000100000"/>
+              <w:rPr>
+                <w:rFonts w:ascii="Times New Roman" w:eastAsia="Times New Roman" w:hAnsi="Times New Roman" w:cs="Times New Roman"/>
+                <w:sz w:val="24"/>
+                <w:szCs w:val="24"/>
+                <w:lang w:eastAsia="en-AU"/>
+              </w:rPr>
+            </w:pPr>
+            <w:r>
+              <w:rPr>
+                <w:rFonts w:ascii="Times New Roman" w:eastAsia="Times New Roman" w:hAnsi="Times New Roman" w:cs="Times New Roman"/>
+                <w:sz w:val="24"/>
+                <w:szCs w:val="24"/>
+                <w:lang w:eastAsia="en-AU"/>
+              </w:rPr>
+              <w:t>Modified Section 3.2</w:t>
+            </w:r>
+          </w:p>
+        </w:tc>
+      </w:tr>
+      <w:tr>
+        <w:trPr>
+          <w:cnfStyle w:val="000000010000"/>
+        </w:trPr>
+        <w:tc>
+          <w:tcPr>
+            <w:cnfStyle w:val="001000000000"/>
+            <w:tcW w:w="2310" w:type="dxa"/>
+          </w:tcPr>
+          <w:p>
+            <w:pPr>
+              <w:jc w:val="center"/>
+              <w:rPr>
+                <w:rFonts w:ascii="Times New Roman" w:eastAsia="Times New Roman" w:hAnsi="Times New Roman" w:cs="Times New Roman"/>
+                <w:sz w:val="24"/>
+                <w:szCs w:val="24"/>
+                <w:lang w:eastAsia="en-AU"/>
+              </w:rPr>
+            </w:pPr>
+            <w:r>
+              <w:rPr>
+                <w:rFonts w:ascii="Times New Roman" w:eastAsia="Times New Roman" w:hAnsi="Times New Roman" w:cs="Times New Roman"/>
+                <w:sz w:val="24"/>
+                <w:szCs w:val="24"/>
+                <w:lang w:eastAsia="en-AU"/>
+              </w:rPr>
+              <w:t>R0.8</w:t>
+            </w:r>
+          </w:p>
+        </w:tc>
+        <w:tc>
+          <w:tcPr>
+            <w:tcW w:w="2310" w:type="dxa"/>
+          </w:tcPr>
+          <w:p>
+            <w:pPr>
+              <w:jc w:val="center"/>
+              <w:cnfStyle w:val="000000010000"/>
+              <w:rPr>
+                <w:rFonts w:ascii="Times New Roman" w:eastAsia="Times New Roman" w:hAnsi="Times New Roman" w:cs="Times New Roman"/>
+                <w:sz w:val="24"/>
+                <w:szCs w:val="24"/>
+                <w:lang w:eastAsia="en-AU"/>
+              </w:rPr>
+            </w:pPr>
+            <w:r>
+              <w:rPr>
+                <w:rFonts w:ascii="Times New Roman" w:eastAsia="Times New Roman" w:hAnsi="Times New Roman" w:cs="Times New Roman"/>
+                <w:sz w:val="24"/>
+                <w:szCs w:val="24"/>
+                <w:lang w:eastAsia="en-AU"/>
+              </w:rPr>
+              <w:t>R Gopalan</w:t>
+            </w:r>
+          </w:p>
+        </w:tc>
+        <w:tc>
+          <w:tcPr>
+            <w:tcW w:w="2311" w:type="dxa"/>
+          </w:tcPr>
+          <w:p>
+            <w:pPr>
+              <w:jc w:val="center"/>
+              <w:cnfStyle w:val="000000010000"/>
+              <w:rPr>
+                <w:rFonts w:ascii="Times New Roman" w:eastAsia="Times New Roman" w:hAnsi="Times New Roman" w:cs="Times New Roman"/>
+                <w:sz w:val="24"/>
+                <w:szCs w:val="24"/>
+                <w:lang w:eastAsia="en-AU"/>
+              </w:rPr>
+            </w:pPr>
+            <w:r>
+              <w:rPr>
+                <w:rFonts w:ascii="Times New Roman" w:eastAsia="Times New Roman" w:hAnsi="Times New Roman" w:cs="Times New Roman"/>
+                <w:sz w:val="24"/>
+                <w:szCs w:val="24"/>
+                <w:lang w:eastAsia="en-AU"/>
+              </w:rPr>
+              <w:t>26/08/2011</w:t>
+            </w:r>
+          </w:p>
+        </w:tc>
+        <w:tc>
+          <w:tcPr>
+            <w:tcW w:w="2311" w:type="dxa"/>
+          </w:tcPr>
+          <w:p>
+            <w:pPr>
+              <w:jc w:val="center"/>
+              <w:cnfStyle w:val="000000010000"/>
+              <w:rPr>
+                <w:rFonts w:ascii="Times New Roman" w:eastAsia="Times New Roman" w:hAnsi="Times New Roman" w:cs="Times New Roman"/>
+                <w:sz w:val="24"/>
+                <w:szCs w:val="24"/>
+                <w:lang w:eastAsia="en-AU"/>
+              </w:rPr>
+            </w:pPr>
+            <w:r>
+              <w:rPr>
+                <w:rFonts w:ascii="Times New Roman" w:eastAsia="Times New Roman" w:hAnsi="Times New Roman" w:cs="Times New Roman"/>
+                <w:sz w:val="24"/>
+                <w:szCs w:val="24"/>
+                <w:lang w:eastAsia="en-AU"/>
+              </w:rPr>
+              <w:t>Modified Section 3.2</w:t>
+            </w:r>
+          </w:p>
+        </w:tc>
+      </w:tr>
+      <w:tr>
+        <w:trPr>
+          <w:cnfStyle w:val="000000100000"/>
+        </w:trPr>
+        <w:tc>
+          <w:tcPr>
+            <w:cnfStyle w:val="001000000000"/>
+            <w:tcW w:w="2310" w:type="dxa"/>
+          </w:tcPr>
+          <w:p>
+            <w:pPr>
+              <w:jc w:val="center"/>
+              <w:rPr>
+                <w:rFonts w:ascii="Times New Roman" w:eastAsia="Times New Roman" w:hAnsi="Times New Roman" w:cs="Times New Roman"/>
+                <w:sz w:val="24"/>
+                <w:szCs w:val="24"/>
+                <w:lang w:eastAsia="en-AU"/>
+              </w:rPr>
+            </w:pPr>
+            <w:r>
+              <w:rPr>
+                <w:rFonts w:ascii="Times New Roman" w:eastAsia="Times New Roman" w:hAnsi="Times New Roman" w:cs="Times New Roman"/>
+                <w:sz w:val="24"/>
+                <w:szCs w:val="24"/>
+                <w:lang w:eastAsia="en-AU"/>
+              </w:rPr>
+              <w:t>R0.9</w:t>
+            </w:r>
+          </w:p>
+        </w:tc>
+        <w:tc>
+          <w:tcPr>
+            <w:tcW w:w="2310" w:type="dxa"/>
+          </w:tcPr>
+          <w:p>
+            <w:pPr>
+              <w:jc w:val="center"/>
+              <w:cnfStyle w:val="000000100000"/>
+              <w:rPr>
+                <w:rFonts w:ascii="Times New Roman" w:eastAsia="Times New Roman" w:hAnsi="Times New Roman" w:cs="Times New Roman"/>
+                <w:sz w:val="24"/>
+                <w:szCs w:val="24"/>
+                <w:lang w:eastAsia="en-AU"/>
+              </w:rPr>
+            </w:pPr>
+            <w:r>
+              <w:rPr>
+                <w:rFonts w:ascii="Times New Roman" w:eastAsia="Times New Roman" w:hAnsi="Times New Roman" w:cs="Times New Roman"/>
+                <w:sz w:val="24"/>
+                <w:szCs w:val="24"/>
+                <w:lang w:eastAsia="en-AU"/>
+              </w:rPr>
+              <w:t>R Gopalan</w:t>
+            </w:r>
+          </w:p>
+        </w:tc>
+        <w:tc>
+          <w:tcPr>
+            <w:tcW w:w="2311" w:type="dxa"/>
+          </w:tcPr>
+          <w:p>
+            <w:pPr>
+              <w:jc w:val="center"/>
+              <w:cnfStyle w:val="000000100000"/>
+              <w:rPr>
+                <w:rFonts w:ascii="Times New Roman" w:eastAsia="Times New Roman" w:hAnsi="Times New Roman" w:cs="Times New Roman"/>
+                <w:sz w:val="24"/>
+                <w:szCs w:val="24"/>
+                <w:lang w:eastAsia="en-AU"/>
+              </w:rPr>
+            </w:pPr>
+            <w:r>
+              <w:rPr>
+                <w:rFonts w:ascii="Times New Roman" w:eastAsia="Times New Roman" w:hAnsi="Times New Roman" w:cs="Times New Roman"/>
+                <w:sz w:val="24"/>
+                <w:szCs w:val="24"/>
+                <w:lang w:eastAsia="en-AU"/>
+              </w:rPr>
+              <w:t>08/09/2011</w:t>
+            </w:r>
+          </w:p>
+        </w:tc>
+        <w:tc>
+          <w:tcPr>
+            <w:tcW w:w="2311" w:type="dxa"/>
+          </w:tcPr>
+          <w:p>
+            <w:pPr>
+              <w:jc w:val="center"/>
+              <w:cnfStyle w:val="000000100000"/>
+              <w:rPr>
+                <w:rFonts w:ascii="Times New Roman" w:eastAsia="Times New Roman" w:hAnsi="Times New Roman" w:cs="Times New Roman"/>
+                <w:sz w:val="24"/>
+                <w:szCs w:val="24"/>
+                <w:lang w:eastAsia="en-AU"/>
+              </w:rPr>
+            </w:pPr>
+            <w:r>
+              <w:rPr>
+                <w:rFonts w:ascii="Times New Roman" w:eastAsia="Times New Roman" w:hAnsi="Times New Roman" w:cs="Times New Roman"/>
+                <w:sz w:val="24"/>
+                <w:szCs w:val="24"/>
+                <w:lang w:eastAsia="en-AU"/>
+              </w:rPr>
+              <w:t>Modified Meeting Dates</w:t>
+            </w:r>
+          </w:p>
+        </w:tc>
+      </w:tr>
+    </w:tbl>
+    <w:p>
+      <w:pPr>
         <w:spacing w:after="0" w:line="240" w:lineRule="auto"/>
         <w:rPr>
           <w:rFonts w:ascii="Times New Roman" w:eastAsia="Times New Roman" w:hAnsi="Times New Roman" w:cs="Times New Roman"/>
@@ -188,29 +1425,173 @@
           <w:lang w:eastAsia="en-AU"/>
         </w:rPr>
       </w:pPr>
-      <w:r>
-        <w:rPr>
-          <w:rFonts w:ascii="Times New Roman" w:eastAsia="Times New Roman" w:hAnsi="Times New Roman" w:cs="Times New Roman"/>
-          <w:sz w:val="24"/>
-          <w:szCs w:val="24"/>
+    </w:p>
+    <w:p>
+      <w:pPr>
+        <w:pStyle w:val="Heading1"/>
+        <w:rPr>
+          <w:lang w:eastAsia="en-AU"/>
+        </w:rPr>
+      </w:pPr>
+      <w:r>
+        <w:rPr>
+          <w:lang w:eastAsia="en-AU"/>
+        </w:rPr>
+        <w:t>Client Sign-off</w:t>
+      </w:r>
+    </w:p>
+    <w:p>
+      <w:pPr>
+        <w:spacing w:before="100" w:beforeAutospacing="1" w:after="100" w:afterAutospacing="1" w:line="240" w:lineRule="auto"/>
+        <w:rPr>
+          <w:rFonts w:ascii="Times New Roman" w:eastAsia="Times New Roman" w:hAnsi="Times New Roman" w:cs="Times New Roman"/>
+          <w:sz w:val="24"/>
+          <w:szCs w:val="24"/>
+          <w:lang w:eastAsia="en-AU"/>
+        </w:rPr>
+      </w:pPr>
+      <w:r>
+        <w:rPr>
+          <w:rFonts w:ascii="Times New Roman" w:eastAsia="Times New Roman" w:hAnsi="Times New Roman" w:cs="Times New Roman"/>
+          <w:sz w:val="24"/>
+          <w:szCs w:val="24"/>
+          <w:lang w:eastAsia="en-AU"/>
+        </w:rPr>
+        <w:t xml:space="preserve">I, Peter Thonell have read the Requirements Analysis Document and have agreed that the information provided by the Genetic Engine Project Team is accurate according to my own needs. </w:t>
+      </w:r>
+      <w:r>
+        <w:rPr>
+          <w:rFonts w:ascii="Times New Roman" w:eastAsia="Times New Roman" w:hAnsi="Times New Roman" w:cs="Times New Roman"/>
+          <w:sz w:val="24"/>
+          <w:szCs w:val="24"/>
+          <w:lang w:eastAsia="en-AU"/>
+        </w:rPr>
+        <w:t>By signing this document, I also agree that the prototypes provided by this team, are also accurate as possible to my requirements</w:t>
+      </w:r>
+    </w:p>
+    <w:p>
+      <w:pPr>
+        <w:spacing w:before="100" w:beforeAutospacing="1" w:after="100" w:afterAutospacing="1" w:line="240" w:lineRule="auto"/>
+        <w:rPr>
+          <w:rFonts w:ascii="Times New Roman" w:eastAsia="Times New Roman" w:hAnsi="Times New Roman" w:cs="Times New Roman"/>
+          <w:sz w:val="24"/>
+          <w:szCs w:val="24"/>
+          <w:lang w:eastAsia="en-AU"/>
+        </w:rPr>
+      </w:pPr>
+      <w:r>
+        <w:rPr>
+          <w:rFonts w:ascii="Times New Roman" w:eastAsia="Times New Roman" w:hAnsi="Times New Roman" w:cs="Times New Roman"/>
+          <w:sz w:val="24"/>
+          <w:szCs w:val="24"/>
+          <w:lang w:eastAsia="en-AU"/>
+        </w:rPr>
+        <w:t xml:space="preserve">Signed: </w:t>
+      </w:r>
+      <w:r>
+        <w:rPr>
           <w:lang w:eastAsia="en-AU"/>
         </w:rPr>
         <w:pict>
-          <v:rect id="_x0000_i1025" style="width:338.5pt;height:1.5pt" o:hrpct="750" o:hralign="center" o:hrstd="t" o:hr="t" fillcolor="#a0a0a0" stroked="f"/>
+          <v:rect id="_x0000_i1025" style="width:368.7pt;height:1pt" o:hrpct="817" o:hralign="center" o:hrstd="t" o:hr="t" fillcolor="#a0a0a0" stroked="f"/>
         </w:pict>
       </w:r>
     </w:p>
     <w:p>
       <w:pPr>
-        <w:spacing w:after="0" w:line="240" w:lineRule="auto"/>
-        <w:rPr>
-          <w:rFonts w:ascii="Times New Roman" w:eastAsia="Times New Roman" w:hAnsi="Times New Roman" w:cs="Times New Roman"/>
-          <w:sz w:val="24"/>
-          <w:szCs w:val="24"/>
-          <w:lang w:eastAsia="en-AU"/>
-        </w:rPr>
-      </w:pPr>
-      <w:r>
+        <w:spacing w:before="100" w:beforeAutospacing="1" w:after="100" w:afterAutospacing="1" w:line="240" w:lineRule="auto"/>
+        <w:rPr>
+          <w:rFonts w:ascii="Times New Roman" w:eastAsia="Times New Roman" w:hAnsi="Times New Roman" w:cs="Times New Roman"/>
+          <w:sz w:val="24"/>
+          <w:szCs w:val="24"/>
+          <w:lang w:eastAsia="en-AU"/>
+        </w:rPr>
+      </w:pPr>
+      <w:r>
+        <w:rPr>
+          <w:rFonts w:ascii="Times New Roman" w:eastAsia="Times New Roman" w:hAnsi="Times New Roman" w:cs="Times New Roman"/>
+          <w:noProof/>
+          <w:sz w:val="24"/>
+          <w:szCs w:val="24"/>
+          <w:lang w:eastAsia="zh-CN"/>
+        </w:rPr>
+        <w:pict>
+          <v:shapetype id="_x0000_t32" coordsize="21600,21600" o:spt="32" o:oned="t" path="m,l21600,21600e" filled="f">
+            <v:path arrowok="t" fillok="f" o:connecttype="none"/>
+            <o:lock v:ext="edit" shapetype="t"/>
+          </v:shapetype>
+          <v:shape id="_x0000_s1028" type="#_x0000_t32" style="position:absolute;margin-left:42pt;margin-top:24.75pt;width:107.25pt;height:0;z-index:251658240" o:connectortype="straight"/>
+        </w:pict>
+      </w:r>
+      <w:r>
+        <w:rPr>
+          <w:rFonts w:ascii="Times New Roman" w:eastAsia="Times New Roman" w:hAnsi="Times New Roman" w:cs="Times New Roman"/>
+          <w:sz w:val="24"/>
+          <w:szCs w:val="24"/>
+          <w:lang w:eastAsia="en-AU"/>
+        </w:rPr>
+        <w:t xml:space="preserve">Date: </w:t>
+      </w:r>
+      <w:r>
+        <w:rPr>
+          <w:rFonts w:ascii="Times New Roman" w:eastAsia="Times New Roman" w:hAnsi="Times New Roman" w:cs="Times New Roman"/>
+          <w:sz w:val="24"/>
+          <w:szCs w:val="24"/>
+          <w:lang w:eastAsia="en-AU"/>
+        </w:rPr>
+        <w:tab/>
+      </w:r>
+      <w:r>
+        <w:rPr>
+          <w:rFonts w:ascii="Times New Roman" w:eastAsia="Times New Roman" w:hAnsi="Times New Roman" w:cs="Times New Roman"/>
+          <w:sz w:val="24"/>
+          <w:szCs w:val="24"/>
+          <w:lang w:eastAsia="en-AU"/>
+        </w:rPr>
+        <w:tab/>
+        <w:t>/</w:t>
+      </w:r>
+      <w:r>
+        <w:rPr>
+          <w:rFonts w:ascii="Times New Roman" w:eastAsia="Times New Roman" w:hAnsi="Times New Roman" w:cs="Times New Roman"/>
+          <w:sz w:val="24"/>
+          <w:szCs w:val="24"/>
+          <w:lang w:eastAsia="en-AU"/>
+        </w:rPr>
+        <w:tab/>
+        <w:t>/</w:t>
+      </w:r>
+    </w:p>
+    <w:p>
+      <w:pPr>
+        <w:rPr>
+          <w:lang w:eastAsia="en-AU"/>
+        </w:rPr>
+      </w:pPr>
+    </w:p>
+    <w:p>
+      <w:pPr>
+        <w:spacing w:before="100" w:beforeAutospacing="1" w:after="100" w:afterAutospacing="1" w:line="240" w:lineRule="auto"/>
+        <w:rPr>
+          <w:rFonts w:ascii="Times New Roman" w:eastAsia="Times New Roman" w:hAnsi="Times New Roman" w:cs="Times New Roman"/>
+          <w:sz w:val="24"/>
+          <w:szCs w:val="24"/>
+          <w:lang w:eastAsia="en-AU"/>
+        </w:rPr>
+      </w:pPr>
+      <w:r>
+        <w:rPr>
+          <w:rFonts w:ascii="Times New Roman" w:eastAsia="Times New Roman" w:hAnsi="Times New Roman" w:cs="Times New Roman"/>
+          <w:sz w:val="24"/>
+          <w:szCs w:val="24"/>
+          <w:lang w:eastAsia="en-AU"/>
+        </w:rPr>
+        <w:t>If there are any issues, with the Requirements Analysis Document and the prototypes, please attach suggestions for improvement to this document.</w:t>
+      </w:r>
+    </w:p>
+    <w:p>
+      <w:pPr>
+        <w:spacing w:before="100" w:beforeAutospacing="1" w:after="100" w:afterAutospacing="1" w:line="240" w:lineRule="auto"/>
         <w:rPr>
           <w:rFonts w:ascii="Times New Roman" w:eastAsia="Times New Roman" w:hAnsi="Times New Roman" w:cs="Times New Roman"/>
           <w:b/>
@@ -219,11 +1600,560 @@
           <w:szCs w:val="24"/>
           <w:lang w:eastAsia="en-AU"/>
         </w:rPr>
-        <w:t>Revision History:</w:t>
-      </w:r>
-      <w:r>
-        <w:rPr>
-          <w:rFonts w:ascii="Times New Roman" w:eastAsia="Times New Roman" w:hAnsi="Times New Roman" w:cs="Times New Roman"/>
+      </w:pPr>
+    </w:p>
+    <w:p>
+      <w:pPr>
+        <w:pStyle w:val="Heading1"/>
+        <w:rPr>
+          <w:lang w:eastAsia="en-AU"/>
+        </w:rPr>
+      </w:pPr>
+      <w:r>
+        <w:rPr>
+          <w:lang w:eastAsia="en-AU"/>
+        </w:rPr>
+        <w:t xml:space="preserve">Preface: </w:t>
+      </w:r>
+    </w:p>
+    <w:p>
+      <w:pPr>
+        <w:spacing w:after="100" w:line="240" w:lineRule="auto"/>
+        <w:rPr>
+          <w:rFonts w:ascii="Times New Roman" w:eastAsia="Times New Roman" w:hAnsi="Times New Roman" w:cs="Times New Roman"/>
+          <w:sz w:val="24"/>
+          <w:szCs w:val="24"/>
+          <w:lang w:eastAsia="en-AU"/>
+        </w:rPr>
+      </w:pPr>
+      <w:r>
+        <w:rPr>
+          <w:rFonts w:ascii="Times New Roman" w:eastAsia="Times New Roman" w:hAnsi="Times New Roman" w:cs="Times New Roman"/>
+          <w:sz w:val="24"/>
+          <w:szCs w:val="24"/>
+          <w:lang w:eastAsia="en-AU"/>
+        </w:rPr>
+        <w:t xml:space="preserve">This document addresses the requirements of the </w:t>
+      </w:r>
+      <w:r>
+        <w:rPr>
+          <w:rFonts w:ascii="Times New Roman" w:eastAsia="Times New Roman" w:hAnsi="Times New Roman" w:cs="Times New Roman"/>
+          <w:sz w:val="24"/>
+          <w:szCs w:val="24"/>
+          <w:lang w:eastAsia="en-AU"/>
+        </w:rPr>
+        <w:t>Genetic Engine</w:t>
+      </w:r>
+      <w:r>
+        <w:rPr>
+          <w:rFonts w:ascii="Times New Roman" w:eastAsia="Times New Roman" w:hAnsi="Times New Roman" w:cs="Times New Roman"/>
+          <w:sz w:val="24"/>
+          <w:szCs w:val="24"/>
+          <w:lang w:eastAsia="en-AU"/>
+        </w:rPr>
+        <w:t xml:space="preserve"> system. The intended audience for this document a</w:t>
+      </w:r>
+      <w:r>
+        <w:rPr>
+          <w:rFonts w:ascii="Times New Roman" w:eastAsia="Times New Roman" w:hAnsi="Times New Roman" w:cs="Times New Roman"/>
+          <w:sz w:val="24"/>
+          <w:szCs w:val="24"/>
+          <w:lang w:eastAsia="en-AU"/>
+        </w:rPr>
+        <w:t>re the designers and the client</w:t>
+      </w:r>
+      <w:r>
+        <w:rPr>
+          <w:rFonts w:ascii="Times New Roman" w:eastAsia="Times New Roman" w:hAnsi="Times New Roman" w:cs="Times New Roman"/>
+          <w:sz w:val="24"/>
+          <w:szCs w:val="24"/>
+          <w:lang w:eastAsia="en-AU"/>
+        </w:rPr>
+        <w:t xml:space="preserve"> of the project.</w:t>
+      </w:r>
+      <w:r>
+        <w:rPr>
+          <w:rFonts w:ascii="Times New Roman" w:eastAsia="Times New Roman" w:hAnsi="Times New Roman" w:cs="Times New Roman"/>
+          <w:sz w:val="24"/>
+          <w:szCs w:val="24"/>
+          <w:lang w:eastAsia="en-AU"/>
+        </w:rPr>
+        <w:br/>
+      </w:r>
+    </w:p>
+    <w:p>
+      <w:pPr>
+        <w:pStyle w:val="Heading1"/>
+        <w:rPr>
+          <w:lang w:eastAsia="en-AU"/>
+        </w:rPr>
+      </w:pPr>
+      <w:r>
+        <w:rPr>
+          <w:lang w:eastAsia="en-AU"/>
+        </w:rPr>
+        <w:t xml:space="preserve">Target Audience: </w:t>
+      </w:r>
+    </w:p>
+    <w:p>
+      <w:pPr>
+        <w:spacing w:after="0" w:line="240" w:lineRule="auto"/>
+        <w:rPr>
+          <w:rFonts w:ascii="Times New Roman" w:eastAsia="Times New Roman" w:hAnsi="Times New Roman" w:cs="Times New Roman"/>
+          <w:sz w:val="24"/>
+          <w:szCs w:val="24"/>
+          <w:lang w:eastAsia="en-AU"/>
+        </w:rPr>
+      </w:pPr>
+      <w:r>
+        <w:rPr>
+          <w:rFonts w:ascii="Times New Roman" w:eastAsia="Times New Roman" w:hAnsi="Times New Roman" w:cs="Times New Roman"/>
+          <w:sz w:val="24"/>
+          <w:szCs w:val="24"/>
+          <w:lang w:eastAsia="en-AU"/>
+        </w:rPr>
+        <w:t>Client, Developers</w:t>
+      </w:r>
+    </w:p>
+    <w:p>
+      <w:pPr>
+        <w:spacing w:after="0" w:line="240" w:lineRule="auto"/>
+        <w:rPr>
+          <w:rFonts w:ascii="Times New Roman" w:eastAsia="Times New Roman" w:hAnsi="Times New Roman" w:cs="Times New Roman"/>
+          <w:sz w:val="24"/>
+          <w:szCs w:val="24"/>
+          <w:lang w:eastAsia="en-AU"/>
+        </w:rPr>
+      </w:pPr>
+    </w:p>
+    <w:p>
+      <w:pPr>
+        <w:pStyle w:val="Heading1"/>
+        <w:rPr>
+          <w:lang w:eastAsia="en-AU"/>
+        </w:rPr>
+      </w:pPr>
+      <w:r>
+        <w:rPr>
+          <w:lang w:eastAsia="en-AU"/>
+        </w:rPr>
+        <w:lastRenderedPageBreak/>
+        <w:t>CITS3200 Group J</w:t>
+      </w:r>
+      <w:r>
+        <w:rPr>
+          <w:lang w:eastAsia="en-AU"/>
+        </w:rPr>
+        <w:t xml:space="preserve"> Members: </w:t>
+      </w:r>
+    </w:p>
+    <w:tbl>
+      <w:tblPr>
+        <w:tblStyle w:val="MediumShading1-Accent6"/>
+        <w:tblW w:w="0" w:type="auto"/>
+        <w:tblLook w:val="04A0"/>
+      </w:tblPr>
+      <w:tblGrid>
+        <w:gridCol w:w="4621"/>
+        <w:gridCol w:w="4621"/>
+      </w:tblGrid>
+      <w:tr>
+        <w:trPr>
+          <w:cnfStyle w:val="100000000000"/>
+        </w:trPr>
+        <w:tc>
+          <w:tcPr>
+            <w:cnfStyle w:val="001000000000"/>
+            <w:tcW w:w="4621" w:type="dxa"/>
+          </w:tcPr>
+          <w:p>
+            <w:pPr>
+              <w:jc w:val="center"/>
+              <w:rPr>
+                <w:rFonts w:ascii="Times New Roman" w:eastAsia="Times New Roman" w:hAnsi="Times New Roman" w:cs="Times New Roman"/>
+                <w:sz w:val="24"/>
+                <w:szCs w:val="24"/>
+                <w:lang w:eastAsia="en-AU"/>
+              </w:rPr>
+            </w:pPr>
+            <w:r>
+              <w:rPr>
+                <w:rFonts w:ascii="Times New Roman" w:eastAsia="Times New Roman" w:hAnsi="Times New Roman" w:cs="Times New Roman"/>
+                <w:sz w:val="24"/>
+                <w:szCs w:val="24"/>
+                <w:lang w:eastAsia="en-AU"/>
+              </w:rPr>
+              <w:t>Group Member</w:t>
+            </w:r>
+          </w:p>
+        </w:tc>
+        <w:tc>
+          <w:tcPr>
+            <w:tcW w:w="4621" w:type="dxa"/>
+          </w:tcPr>
+          <w:p>
+            <w:pPr>
+              <w:cnfStyle w:val="100000000000"/>
+              <w:rPr>
+                <w:rFonts w:ascii="Times New Roman" w:eastAsia="Times New Roman" w:hAnsi="Times New Roman" w:cs="Times New Roman"/>
+                <w:sz w:val="24"/>
+                <w:szCs w:val="24"/>
+                <w:lang w:eastAsia="en-AU"/>
+              </w:rPr>
+            </w:pPr>
+            <w:r>
+              <w:rPr>
+                <w:rFonts w:ascii="Times New Roman" w:eastAsia="Times New Roman" w:hAnsi="Times New Roman" w:cs="Times New Roman"/>
+                <w:sz w:val="24"/>
+                <w:szCs w:val="24"/>
+                <w:lang w:eastAsia="en-AU"/>
+              </w:rPr>
+              <w:t>Main Role</w:t>
+            </w:r>
+          </w:p>
+        </w:tc>
+      </w:tr>
+      <w:tr>
+        <w:trPr>
+          <w:cnfStyle w:val="000000100000"/>
+        </w:trPr>
+        <w:tc>
+          <w:tcPr>
+            <w:cnfStyle w:val="001000000000"/>
+            <w:tcW w:w="4621" w:type="dxa"/>
+          </w:tcPr>
+          <w:p>
+            <w:pPr>
+              <w:jc w:val="center"/>
+              <w:rPr>
+                <w:rFonts w:ascii="Times New Roman" w:eastAsia="Times New Roman" w:hAnsi="Times New Roman" w:cs="Times New Roman"/>
+                <w:sz w:val="24"/>
+                <w:szCs w:val="24"/>
+                <w:lang w:eastAsia="en-AU"/>
+              </w:rPr>
+            </w:pPr>
+            <w:r>
+              <w:rPr>
+                <w:rFonts w:ascii="Times New Roman" w:eastAsia="Times New Roman" w:hAnsi="Times New Roman" w:cs="Times New Roman"/>
+                <w:sz w:val="24"/>
+                <w:szCs w:val="24"/>
+                <w:lang w:eastAsia="en-AU"/>
+              </w:rPr>
+              <w:t>Rohit Gopalan</w:t>
+            </w:r>
+          </w:p>
+        </w:tc>
+        <w:tc>
+          <w:tcPr>
+            <w:tcW w:w="4621" w:type="dxa"/>
+          </w:tcPr>
+          <w:p>
+            <w:pPr>
+              <w:cnfStyle w:val="000000100000"/>
+              <w:rPr>
+                <w:rFonts w:ascii="Times New Roman" w:eastAsia="Times New Roman" w:hAnsi="Times New Roman" w:cs="Times New Roman"/>
+                <w:sz w:val="24"/>
+                <w:szCs w:val="24"/>
+                <w:lang w:eastAsia="en-AU"/>
+              </w:rPr>
+            </w:pPr>
+            <w:r>
+              <w:rPr>
+                <w:rFonts w:ascii="Times New Roman" w:eastAsia="Times New Roman" w:hAnsi="Times New Roman" w:cs="Times New Roman"/>
+                <w:sz w:val="24"/>
+                <w:szCs w:val="24"/>
+                <w:lang w:eastAsia="en-AU"/>
+              </w:rPr>
+              <w:t>Project Leader and User Interface Developer</w:t>
+            </w:r>
+          </w:p>
+        </w:tc>
+      </w:tr>
+      <w:tr>
+        <w:trPr>
+          <w:cnfStyle w:val="000000010000"/>
+        </w:trPr>
+        <w:tc>
+          <w:tcPr>
+            <w:cnfStyle w:val="001000000000"/>
+            <w:tcW w:w="4621" w:type="dxa"/>
+          </w:tcPr>
+          <w:p>
+            <w:pPr>
+              <w:jc w:val="center"/>
+              <w:rPr>
+                <w:rFonts w:ascii="Times New Roman" w:eastAsia="Times New Roman" w:hAnsi="Times New Roman" w:cs="Times New Roman"/>
+                <w:sz w:val="24"/>
+                <w:szCs w:val="24"/>
+                <w:lang w:eastAsia="en-AU"/>
+              </w:rPr>
+            </w:pPr>
+            <w:r>
+              <w:rPr>
+                <w:rFonts w:ascii="Times New Roman" w:eastAsia="Times New Roman" w:hAnsi="Times New Roman" w:cs="Times New Roman"/>
+                <w:sz w:val="24"/>
+                <w:szCs w:val="24"/>
+                <w:lang w:eastAsia="en-AU"/>
+              </w:rPr>
+              <w:t>John Hodge</w:t>
+            </w:r>
+          </w:p>
+        </w:tc>
+        <w:tc>
+          <w:tcPr>
+            <w:tcW w:w="4621" w:type="dxa"/>
+          </w:tcPr>
+          <w:p>
+            <w:pPr>
+              <w:cnfStyle w:val="000000010000"/>
+              <w:rPr>
+                <w:rFonts w:ascii="Times New Roman" w:eastAsia="Times New Roman" w:hAnsi="Times New Roman" w:cs="Times New Roman"/>
+                <w:sz w:val="24"/>
+                <w:szCs w:val="24"/>
+                <w:lang w:eastAsia="en-AU"/>
+              </w:rPr>
+            </w:pPr>
+            <w:r>
+              <w:rPr>
+                <w:rFonts w:ascii="Times New Roman" w:eastAsia="Times New Roman" w:hAnsi="Times New Roman" w:cs="Times New Roman"/>
+                <w:sz w:val="24"/>
+                <w:szCs w:val="24"/>
+                <w:lang w:eastAsia="en-AU"/>
+              </w:rPr>
+              <w:t>API Developer</w:t>
+            </w:r>
+          </w:p>
+        </w:tc>
+      </w:tr>
+      <w:tr>
+        <w:trPr>
+          <w:cnfStyle w:val="000000100000"/>
+        </w:trPr>
+        <w:tc>
+          <w:tcPr>
+            <w:cnfStyle w:val="001000000000"/>
+            <w:tcW w:w="4621" w:type="dxa"/>
+          </w:tcPr>
+          <w:p>
+            <w:pPr>
+              <w:jc w:val="center"/>
+              <w:rPr>
+                <w:rFonts w:ascii="Times New Roman" w:eastAsia="Times New Roman" w:hAnsi="Times New Roman" w:cs="Times New Roman"/>
+                <w:sz w:val="24"/>
+                <w:szCs w:val="24"/>
+                <w:lang w:eastAsia="en-AU"/>
+              </w:rPr>
+            </w:pPr>
+            <w:r>
+              <w:rPr>
+                <w:rFonts w:ascii="Times New Roman" w:eastAsia="Times New Roman" w:hAnsi="Times New Roman" w:cs="Times New Roman"/>
+                <w:sz w:val="24"/>
+                <w:szCs w:val="24"/>
+                <w:lang w:eastAsia="en-AU"/>
+              </w:rPr>
+              <w:t>Brian Marshall</w:t>
+            </w:r>
+          </w:p>
+        </w:tc>
+        <w:tc>
+          <w:tcPr>
+            <w:tcW w:w="4621" w:type="dxa"/>
+          </w:tcPr>
+          <w:p>
+            <w:pPr>
+              <w:cnfStyle w:val="000000100000"/>
+              <w:rPr>
+                <w:rFonts w:ascii="Times New Roman" w:eastAsia="Times New Roman" w:hAnsi="Times New Roman" w:cs="Times New Roman"/>
+                <w:sz w:val="24"/>
+                <w:szCs w:val="24"/>
+                <w:lang w:eastAsia="en-AU"/>
+              </w:rPr>
+            </w:pPr>
+            <w:r>
+              <w:rPr>
+                <w:rFonts w:ascii="Times New Roman" w:eastAsia="Times New Roman" w:hAnsi="Times New Roman" w:cs="Times New Roman"/>
+                <w:sz w:val="24"/>
+                <w:szCs w:val="24"/>
+                <w:lang w:eastAsia="en-AU"/>
+              </w:rPr>
+              <w:t>API Developer</w:t>
+            </w:r>
+          </w:p>
+        </w:tc>
+      </w:tr>
+      <w:tr>
+        <w:trPr>
+          <w:cnfStyle w:val="000000010000"/>
+        </w:trPr>
+        <w:tc>
+          <w:tcPr>
+            <w:cnfStyle w:val="001000000000"/>
+            <w:tcW w:w="4621" w:type="dxa"/>
+          </w:tcPr>
+          <w:p>
+            <w:pPr>
+              <w:jc w:val="center"/>
+              <w:rPr>
+                <w:rFonts w:ascii="Times New Roman" w:eastAsia="Times New Roman" w:hAnsi="Times New Roman" w:cs="Times New Roman"/>
+                <w:sz w:val="24"/>
+                <w:szCs w:val="24"/>
+                <w:lang w:eastAsia="en-AU"/>
+              </w:rPr>
+            </w:pPr>
+            <w:r>
+              <w:rPr>
+                <w:rFonts w:ascii="Times New Roman" w:eastAsia="Times New Roman" w:hAnsi="Times New Roman" w:cs="Times New Roman"/>
+                <w:sz w:val="24"/>
+                <w:szCs w:val="24"/>
+                <w:lang w:eastAsia="en-AU"/>
+              </w:rPr>
+              <w:t xml:space="preserve">Alwyn </w:t>
+            </w:r>
+            <w:proofErr w:type="spellStart"/>
+            <w:r>
+              <w:rPr>
+                <w:rFonts w:ascii="Times New Roman" w:eastAsia="Times New Roman" w:hAnsi="Times New Roman" w:cs="Times New Roman"/>
+                <w:sz w:val="24"/>
+                <w:szCs w:val="24"/>
+                <w:lang w:eastAsia="en-AU"/>
+              </w:rPr>
+              <w:t>Kyi</w:t>
+            </w:r>
+            <w:proofErr w:type="spellEnd"/>
+          </w:p>
+        </w:tc>
+        <w:tc>
+          <w:tcPr>
+            <w:tcW w:w="4621" w:type="dxa"/>
+          </w:tcPr>
+          <w:p>
+            <w:pPr>
+              <w:cnfStyle w:val="000000010000"/>
+              <w:rPr>
+                <w:rFonts w:ascii="Times New Roman" w:eastAsia="Times New Roman" w:hAnsi="Times New Roman" w:cs="Times New Roman"/>
+                <w:sz w:val="24"/>
+                <w:szCs w:val="24"/>
+                <w:lang w:eastAsia="en-AU"/>
+              </w:rPr>
+            </w:pPr>
+            <w:r>
+              <w:rPr>
+                <w:rFonts w:ascii="Times New Roman" w:eastAsia="Times New Roman" w:hAnsi="Times New Roman" w:cs="Times New Roman"/>
+                <w:sz w:val="24"/>
+                <w:szCs w:val="24"/>
+                <w:lang w:eastAsia="en-AU"/>
+              </w:rPr>
+              <w:t>API/User Interface Tester</w:t>
+            </w:r>
+          </w:p>
+        </w:tc>
+      </w:tr>
+      <w:tr>
+        <w:trPr>
+          <w:cnfStyle w:val="000000100000"/>
+        </w:trPr>
+        <w:tc>
+          <w:tcPr>
+            <w:cnfStyle w:val="001000000000"/>
+            <w:tcW w:w="4621" w:type="dxa"/>
+          </w:tcPr>
+          <w:p>
+            <w:pPr>
+              <w:jc w:val="center"/>
+              <w:rPr>
+                <w:rFonts w:ascii="Times New Roman" w:eastAsia="Times New Roman" w:hAnsi="Times New Roman" w:cs="Times New Roman"/>
+                <w:sz w:val="24"/>
+                <w:szCs w:val="24"/>
+                <w:lang w:eastAsia="en-AU"/>
+              </w:rPr>
+            </w:pPr>
+            <w:r>
+              <w:rPr>
+                <w:rFonts w:ascii="Times New Roman" w:eastAsia="Times New Roman" w:hAnsi="Times New Roman" w:cs="Times New Roman"/>
+                <w:sz w:val="24"/>
+                <w:szCs w:val="24"/>
+                <w:lang w:eastAsia="en-AU"/>
+              </w:rPr>
+              <w:t xml:space="preserve">Antriksh </w:t>
+            </w:r>
+            <w:proofErr w:type="spellStart"/>
+            <w:r>
+              <w:rPr>
+                <w:rFonts w:ascii="Times New Roman" w:eastAsia="Times New Roman" w:hAnsi="Times New Roman" w:cs="Times New Roman"/>
+                <w:sz w:val="24"/>
+                <w:szCs w:val="24"/>
+                <w:lang w:eastAsia="en-AU"/>
+              </w:rPr>
+              <w:t>Srivastava</w:t>
+            </w:r>
+            <w:proofErr w:type="spellEnd"/>
+          </w:p>
+        </w:tc>
+        <w:tc>
+          <w:tcPr>
+            <w:tcW w:w="4621" w:type="dxa"/>
+          </w:tcPr>
+          <w:p>
+            <w:pPr>
+              <w:cnfStyle w:val="000000100000"/>
+              <w:rPr>
+                <w:rFonts w:ascii="Times New Roman" w:eastAsia="Times New Roman" w:hAnsi="Times New Roman" w:cs="Times New Roman"/>
+                <w:sz w:val="24"/>
+                <w:szCs w:val="24"/>
+                <w:lang w:eastAsia="en-AU"/>
+              </w:rPr>
+            </w:pPr>
+            <w:r>
+              <w:rPr>
+                <w:rFonts w:ascii="Times New Roman" w:eastAsia="Times New Roman" w:hAnsi="Times New Roman" w:cs="Times New Roman"/>
+                <w:sz w:val="24"/>
+                <w:szCs w:val="24"/>
+                <w:lang w:eastAsia="en-AU"/>
+              </w:rPr>
+              <w:t>API/User Interface Tester</w:t>
+            </w:r>
+          </w:p>
+        </w:tc>
+      </w:tr>
+    </w:tbl>
+    <w:p>
+      <w:pPr>
+        <w:spacing w:after="0" w:line="240" w:lineRule="auto"/>
+        <w:rPr>
+          <w:rFonts w:ascii="Times New Roman" w:eastAsia="Times New Roman" w:hAnsi="Times New Roman" w:cs="Times New Roman"/>
+          <w:sz w:val="24"/>
+          <w:szCs w:val="24"/>
+          <w:lang w:eastAsia="en-AU"/>
+        </w:rPr>
+      </w:pPr>
+    </w:p>
+    <w:p>
+      <w:pPr>
+        <w:spacing w:after="0" w:line="240" w:lineRule="auto"/>
+        <w:rPr>
+          <w:rFonts w:ascii="Times New Roman" w:eastAsia="Times New Roman" w:hAnsi="Times New Roman" w:cs="Times New Roman"/>
+          <w:b/>
+          <w:sz w:val="24"/>
+          <w:szCs w:val="24"/>
+          <w:lang w:eastAsia="en-AU"/>
+        </w:rPr>
+      </w:pPr>
+      <w:r>
+        <w:rPr>
+          <w:rStyle w:val="Heading1Char"/>
+        </w:rPr>
+        <w:t>Client</w:t>
+      </w:r>
+      <w:r>
+        <w:rPr>
+          <w:rStyle w:val="Heading1Char"/>
+        </w:rPr>
+        <w:t>:</w:t>
+      </w:r>
+      <w:r>
+        <w:rPr>
+          <w:rFonts w:ascii="Times New Roman" w:eastAsia="Times New Roman" w:hAnsi="Times New Roman" w:cs="Times New Roman"/>
+          <w:b/>
           <w:sz w:val="24"/>
           <w:szCs w:val="24"/>
           <w:lang w:eastAsia="en-AU"/>
@@ -233,548 +2163,29 @@
     </w:p>
     <w:p>
       <w:pPr>
-        <w:spacing w:before="100" w:beforeAutospacing="1" w:after="100" w:afterAutospacing="1" w:line="240" w:lineRule="auto"/>
-        <w:rPr>
-          <w:rFonts w:ascii="Times New Roman" w:eastAsia="Times New Roman" w:hAnsi="Times New Roman" w:cs="Times New Roman"/>
-          <w:sz w:val="24"/>
-          <w:szCs w:val="24"/>
-          <w:lang w:eastAsia="en-AU"/>
-        </w:rPr>
-      </w:pPr>
-      <w:r>
-        <w:rPr>
-          <w:rFonts w:ascii="Times New Roman" w:eastAsia="Times New Roman" w:hAnsi="Times New Roman" w:cs="Times New Roman"/>
-          <w:sz w:val="24"/>
-          <w:szCs w:val="24"/>
-          <w:lang w:eastAsia="en-AU"/>
-        </w:rPr>
-        <w:t xml:space="preserve">Version R0.1 </w:t>
-      </w:r>
-      <w:r>
-        <w:rPr>
-          <w:rFonts w:ascii="Times New Roman" w:eastAsia="Times New Roman" w:hAnsi="Times New Roman" w:cs="Times New Roman"/>
-          <w:sz w:val="24"/>
-          <w:szCs w:val="24"/>
-          <w:lang w:eastAsia="en-AU"/>
-        </w:rPr>
-        <w:t>08/08/2011 R Gopalan</w:t>
-      </w:r>
-      <w:r>
-        <w:rPr>
-          <w:rFonts w:ascii="Times New Roman" w:eastAsia="Times New Roman" w:hAnsi="Times New Roman" w:cs="Times New Roman"/>
-          <w:sz w:val="24"/>
-          <w:szCs w:val="24"/>
-          <w:lang w:eastAsia="en-AU"/>
-        </w:rPr>
-        <w:t xml:space="preserve">. Created </w:t>
-      </w:r>
-    </w:p>
-    <w:p>
-      <w:pPr>
-        <w:spacing w:before="100" w:beforeAutospacing="1" w:after="100" w:afterAutospacing="1" w:line="240" w:lineRule="auto"/>
-        <w:rPr>
-          <w:rFonts w:ascii="Times New Roman" w:eastAsia="Times New Roman" w:hAnsi="Times New Roman" w:cs="Times New Roman"/>
-          <w:sz w:val="24"/>
-          <w:szCs w:val="24"/>
-          <w:lang w:eastAsia="en-AU"/>
-        </w:rPr>
-      </w:pPr>
-      <w:r>
-        <w:rPr>
-          <w:rFonts w:ascii="Times New Roman" w:eastAsia="Times New Roman" w:hAnsi="Times New Roman" w:cs="Times New Roman"/>
-          <w:sz w:val="24"/>
-          <w:szCs w:val="24"/>
-          <w:lang w:eastAsia="en-AU"/>
-        </w:rPr>
-        <w:t>Version R0.2 16/08/2011 R Gopalan Modified</w:t>
-      </w:r>
-    </w:p>
-    <w:p>
-      <w:pPr>
-        <w:spacing w:before="100" w:beforeAutospacing="1" w:after="100" w:afterAutospacing="1" w:line="240" w:lineRule="auto"/>
-        <w:rPr>
-          <w:rFonts w:ascii="Times New Roman" w:eastAsia="Times New Roman" w:hAnsi="Times New Roman" w:cs="Times New Roman"/>
-          <w:sz w:val="24"/>
-          <w:szCs w:val="24"/>
-          <w:lang w:eastAsia="en-AU"/>
-        </w:rPr>
-      </w:pPr>
-      <w:r>
-        <w:rPr>
-          <w:rFonts w:ascii="Times New Roman" w:eastAsia="Times New Roman" w:hAnsi="Times New Roman" w:cs="Times New Roman"/>
-          <w:sz w:val="24"/>
-          <w:szCs w:val="24"/>
-          <w:lang w:eastAsia="en-AU"/>
-        </w:rPr>
-        <w:t>Version R0.3 23/08/2011 B Marshall Modified</w:t>
-      </w:r>
-    </w:p>
-    <w:p>
-      <w:pPr>
-        <w:spacing w:before="100" w:beforeAutospacing="1" w:after="100" w:afterAutospacing="1" w:line="240" w:lineRule="auto"/>
-        <w:rPr>
-          <w:rFonts w:ascii="Times New Roman" w:eastAsia="Times New Roman" w:hAnsi="Times New Roman" w:cs="Times New Roman"/>
-          <w:sz w:val="24"/>
-          <w:szCs w:val="24"/>
-          <w:lang w:eastAsia="en-AU"/>
-        </w:rPr>
-      </w:pPr>
-      <w:r>
-        <w:rPr>
-          <w:rFonts w:ascii="Times New Roman" w:eastAsia="Times New Roman" w:hAnsi="Times New Roman" w:cs="Times New Roman"/>
-          <w:sz w:val="24"/>
-          <w:szCs w:val="24"/>
-          <w:lang w:eastAsia="en-AU"/>
-        </w:rPr>
-        <w:t xml:space="preserve">Version R0.4 24/08/2011 J Hodge, </w:t>
-      </w:r>
-      <w:r>
-        <w:rPr>
-          <w:rFonts w:ascii="Times New Roman" w:eastAsia="Times New Roman" w:hAnsi="Times New Roman" w:cs="Times New Roman"/>
-          <w:sz w:val="24"/>
-          <w:szCs w:val="24"/>
-          <w:lang w:eastAsia="en-AU"/>
-        </w:rPr>
-        <w:t>Modified</w:t>
-      </w:r>
-      <w:r>
-        <w:rPr>
-          <w:rFonts w:ascii="Times New Roman" w:eastAsia="Times New Roman" w:hAnsi="Times New Roman" w:cs="Times New Roman"/>
-          <w:sz w:val="24"/>
-          <w:szCs w:val="24"/>
-          <w:lang w:eastAsia="en-AU"/>
-        </w:rPr>
-        <w:t xml:space="preserve"> Section 2.0</w:t>
-      </w:r>
-    </w:p>
-    <w:p>
-      <w:pPr>
-        <w:spacing w:before="100" w:beforeAutospacing="1" w:after="100" w:afterAutospacing="1" w:line="240" w:lineRule="auto"/>
-        <w:rPr>
-          <w:rFonts w:ascii="Times New Roman" w:eastAsia="Times New Roman" w:hAnsi="Times New Roman" w:cs="Times New Roman"/>
-          <w:sz w:val="24"/>
-          <w:szCs w:val="24"/>
-          <w:lang w:eastAsia="en-AU"/>
-        </w:rPr>
-      </w:pPr>
-      <w:r>
-        <w:rPr>
-          <w:rFonts w:ascii="Times New Roman" w:eastAsia="Times New Roman" w:hAnsi="Times New Roman" w:cs="Times New Roman"/>
-          <w:sz w:val="24"/>
-          <w:szCs w:val="24"/>
-          <w:lang w:eastAsia="en-AU"/>
-        </w:rPr>
-        <w:t>Version R0.5 24/08/2011 R Gopalan Modified Section 1.0</w:t>
-      </w:r>
-    </w:p>
-    <w:p>
-      <w:pPr>
-        <w:spacing w:before="100" w:beforeAutospacing="1" w:after="100" w:afterAutospacing="1" w:line="240" w:lineRule="auto"/>
-        <w:rPr>
-          <w:rFonts w:ascii="Times New Roman" w:eastAsia="Times New Roman" w:hAnsi="Times New Roman" w:cs="Times New Roman"/>
-          <w:sz w:val="24"/>
-          <w:szCs w:val="24"/>
-          <w:lang w:eastAsia="en-AU"/>
-        </w:rPr>
-      </w:pPr>
-      <w:r>
-        <w:rPr>
-          <w:rFonts w:ascii="Times New Roman" w:eastAsia="Times New Roman" w:hAnsi="Times New Roman" w:cs="Times New Roman"/>
-          <w:sz w:val="24"/>
-          <w:szCs w:val="24"/>
-          <w:lang w:eastAsia="en-AU"/>
-        </w:rPr>
-        <w:t xml:space="preserve">Version R0.6 25/08/2011 B Marshall Modified Sections 3.2 to 3.4 </w:t>
-      </w:r>
-    </w:p>
-    <w:p>
-      <w:pPr>
-        <w:spacing w:before="100" w:beforeAutospacing="1" w:after="100" w:afterAutospacing="1" w:line="240" w:lineRule="auto"/>
-        <w:rPr>
-          <w:rFonts w:ascii="Times New Roman" w:eastAsia="Times New Roman" w:hAnsi="Times New Roman" w:cs="Times New Roman"/>
-          <w:sz w:val="24"/>
-          <w:szCs w:val="24"/>
-          <w:lang w:eastAsia="en-AU"/>
-        </w:rPr>
-      </w:pPr>
-      <w:r>
-        <w:rPr>
-          <w:rFonts w:ascii="Times New Roman" w:eastAsia="Times New Roman" w:hAnsi="Times New Roman" w:cs="Times New Roman"/>
-          <w:sz w:val="24"/>
-          <w:szCs w:val="24"/>
-          <w:lang w:eastAsia="en-AU"/>
-        </w:rPr>
-        <w:t>Version R0.7 25</w:t>
-      </w:r>
-      <w:r>
-        <w:rPr>
-          <w:rFonts w:ascii="Times New Roman" w:eastAsia="Times New Roman" w:hAnsi="Times New Roman" w:cs="Times New Roman"/>
-          <w:sz w:val="24"/>
-          <w:szCs w:val="24"/>
-          <w:lang w:eastAsia="en-AU"/>
-        </w:rPr>
-        <w:t xml:space="preserve">/08/2011 B Marshall Modified Sections 3.2 </w:t>
-      </w:r>
-    </w:p>
-    <w:p>
-      <w:pPr>
-        <w:spacing w:before="100" w:beforeAutospacing="1" w:after="100" w:afterAutospacing="1" w:line="240" w:lineRule="auto"/>
-        <w:rPr>
-          <w:rFonts w:ascii="Times New Roman" w:eastAsia="Times New Roman" w:hAnsi="Times New Roman" w:cs="Times New Roman"/>
-          <w:sz w:val="24"/>
-          <w:szCs w:val="24"/>
-          <w:lang w:eastAsia="en-AU"/>
-        </w:rPr>
-      </w:pPr>
-      <w:r>
-        <w:rPr>
-          <w:rFonts w:ascii="Times New Roman" w:eastAsia="Times New Roman" w:hAnsi="Times New Roman" w:cs="Times New Roman"/>
-          <w:sz w:val="24"/>
-          <w:szCs w:val="24"/>
-          <w:lang w:eastAsia="en-AU"/>
-        </w:rPr>
-        <w:t>Version R0.8</w:t>
-      </w:r>
-      <w:r>
-        <w:rPr>
-          <w:rFonts w:ascii="Times New Roman" w:eastAsia="Times New Roman" w:hAnsi="Times New Roman" w:cs="Times New Roman"/>
-          <w:sz w:val="24"/>
-          <w:szCs w:val="24"/>
-          <w:lang w:eastAsia="en-AU"/>
-        </w:rPr>
-        <w:t xml:space="preserve"> 25</w:t>
-      </w:r>
-      <w:r>
-        <w:rPr>
-          <w:rFonts w:ascii="Times New Roman" w:eastAsia="Times New Roman" w:hAnsi="Times New Roman" w:cs="Times New Roman"/>
-          <w:sz w:val="24"/>
-          <w:szCs w:val="24"/>
-          <w:lang w:eastAsia="en-AU"/>
-        </w:rPr>
-        <w:t>/08/2011 R Gopalan Included extra sections in 3.2</w:t>
-      </w:r>
-    </w:p>
-    <w:p>
-      <w:pPr>
-        <w:spacing w:before="100" w:beforeAutospacing="1" w:after="100" w:afterAutospacing="1" w:line="240" w:lineRule="auto"/>
-        <w:rPr>
-          <w:rFonts w:ascii="Times New Roman" w:eastAsia="Times New Roman" w:hAnsi="Times New Roman" w:cs="Times New Roman"/>
-          <w:sz w:val="24"/>
-          <w:szCs w:val="24"/>
-          <w:lang w:eastAsia="en-AU"/>
-        </w:rPr>
-      </w:pPr>
-      <w:r>
-        <w:rPr>
-          <w:rFonts w:ascii="Times New Roman" w:eastAsia="Times New Roman" w:hAnsi="Times New Roman" w:cs="Times New Roman"/>
-          <w:sz w:val="24"/>
-          <w:szCs w:val="24"/>
-          <w:lang w:eastAsia="en-AU"/>
-        </w:rPr>
-        <w:t>Version R0.9 26/08/2011 R Gopalan Modified section 3.2 entirely</w:t>
-      </w:r>
-    </w:p>
-    <w:p>
-      <w:pPr>
-        <w:spacing w:before="100" w:beforeAutospacing="1" w:after="100" w:afterAutospacing="1" w:line="240" w:lineRule="auto"/>
-        <w:rPr>
-          <w:rFonts w:ascii="Times New Roman" w:eastAsia="Times New Roman" w:hAnsi="Times New Roman" w:cs="Times New Roman"/>
-          <w:sz w:val="24"/>
-          <w:szCs w:val="24"/>
-          <w:lang w:eastAsia="en-AU"/>
-        </w:rPr>
-      </w:pPr>
-      <w:r>
-        <w:rPr>
-          <w:rFonts w:ascii="Times New Roman" w:eastAsia="Times New Roman" w:hAnsi="Times New Roman" w:cs="Times New Roman"/>
-          <w:b/>
-          <w:bCs/>
-          <w:sz w:val="24"/>
-          <w:szCs w:val="24"/>
-          <w:lang w:eastAsia="en-AU"/>
-        </w:rPr>
-        <w:t>Preface:</w:t>
-      </w:r>
-      <w:r>
-        <w:rPr>
-          <w:rFonts w:ascii="Times New Roman" w:eastAsia="Times New Roman" w:hAnsi="Times New Roman" w:cs="Times New Roman"/>
-          <w:sz w:val="24"/>
-          <w:szCs w:val="24"/>
-          <w:lang w:eastAsia="en-AU"/>
-        </w:rPr>
-        <w:t xml:space="preserve"> </w:t>
-      </w:r>
-    </w:p>
-    <w:p>
-      <w:pPr>
-        <w:spacing w:after="100" w:line="240" w:lineRule="auto"/>
-        <w:rPr>
-          <w:rFonts w:ascii="Times New Roman" w:eastAsia="Times New Roman" w:hAnsi="Times New Roman" w:cs="Times New Roman"/>
-          <w:sz w:val="24"/>
-          <w:szCs w:val="24"/>
-          <w:lang w:eastAsia="en-AU"/>
-        </w:rPr>
-      </w:pPr>
-      <w:r>
-        <w:rPr>
-          <w:rFonts w:ascii="Times New Roman" w:eastAsia="Times New Roman" w:hAnsi="Times New Roman" w:cs="Times New Roman"/>
-          <w:sz w:val="24"/>
-          <w:szCs w:val="24"/>
-          <w:lang w:eastAsia="en-AU"/>
-        </w:rPr>
-        <w:t xml:space="preserve">This document addresses the requirements of the </w:t>
-      </w:r>
-      <w:r>
-        <w:rPr>
-          <w:rFonts w:ascii="Times New Roman" w:eastAsia="Times New Roman" w:hAnsi="Times New Roman" w:cs="Times New Roman"/>
-          <w:sz w:val="24"/>
-          <w:szCs w:val="24"/>
-          <w:lang w:eastAsia="en-AU"/>
-        </w:rPr>
-        <w:t>Genetic Engine</w:t>
-      </w:r>
-      <w:r>
-        <w:rPr>
-          <w:rFonts w:ascii="Times New Roman" w:eastAsia="Times New Roman" w:hAnsi="Times New Roman" w:cs="Times New Roman"/>
-          <w:sz w:val="24"/>
-          <w:szCs w:val="24"/>
-          <w:lang w:eastAsia="en-AU"/>
-        </w:rPr>
-        <w:t xml:space="preserve"> system. The intended audience for this document a</w:t>
-      </w:r>
-      <w:r>
-        <w:rPr>
-          <w:rFonts w:ascii="Times New Roman" w:eastAsia="Times New Roman" w:hAnsi="Times New Roman" w:cs="Times New Roman"/>
-          <w:sz w:val="24"/>
-          <w:szCs w:val="24"/>
-          <w:lang w:eastAsia="en-AU"/>
-        </w:rPr>
-        <w:t>re the designers and the client</w:t>
-      </w:r>
-      <w:r>
-        <w:rPr>
-          <w:rFonts w:ascii="Times New Roman" w:eastAsia="Times New Roman" w:hAnsi="Times New Roman" w:cs="Times New Roman"/>
-          <w:sz w:val="24"/>
-          <w:szCs w:val="24"/>
-          <w:lang w:eastAsia="en-AU"/>
-        </w:rPr>
-        <w:t xml:space="preserve"> of the project.</w:t>
-      </w:r>
-      <w:r>
-        <w:rPr>
-          <w:rFonts w:ascii="Times New Roman" w:eastAsia="Times New Roman" w:hAnsi="Times New Roman" w:cs="Times New Roman"/>
-          <w:sz w:val="24"/>
-          <w:szCs w:val="24"/>
-          <w:lang w:eastAsia="en-AU"/>
-        </w:rPr>
-        <w:br/>
-      </w:r>
-    </w:p>
-    <w:p>
-      <w:pPr>
-        <w:spacing w:after="0" w:line="240" w:lineRule="auto"/>
-        <w:rPr>
-          <w:rFonts w:ascii="Times New Roman" w:eastAsia="Times New Roman" w:hAnsi="Times New Roman" w:cs="Times New Roman"/>
-          <w:sz w:val="24"/>
-          <w:szCs w:val="24"/>
-          <w:lang w:eastAsia="en-AU"/>
-        </w:rPr>
-      </w:pPr>
-      <w:r>
-        <w:rPr>
-          <w:rFonts w:ascii="Times New Roman" w:eastAsia="Times New Roman" w:hAnsi="Times New Roman" w:cs="Times New Roman"/>
-          <w:b/>
-          <w:bCs/>
-          <w:sz w:val="24"/>
-          <w:szCs w:val="24"/>
-          <w:lang w:eastAsia="en-AU"/>
-        </w:rPr>
-        <w:t>Target Audience:</w:t>
-      </w:r>
-      <w:r>
-        <w:rPr>
-          <w:rFonts w:ascii="Times New Roman" w:eastAsia="Times New Roman" w:hAnsi="Times New Roman" w:cs="Times New Roman"/>
-          <w:sz w:val="24"/>
-          <w:szCs w:val="24"/>
-          <w:lang w:eastAsia="en-AU"/>
-        </w:rPr>
-        <w:t xml:space="preserve"> </w:t>
-      </w:r>
-    </w:p>
-    <w:p>
-      <w:pPr>
-        <w:spacing w:after="0" w:line="240" w:lineRule="auto"/>
-        <w:rPr>
-          <w:rFonts w:ascii="Times New Roman" w:eastAsia="Times New Roman" w:hAnsi="Times New Roman" w:cs="Times New Roman"/>
-          <w:sz w:val="24"/>
-          <w:szCs w:val="24"/>
-          <w:lang w:eastAsia="en-AU"/>
-        </w:rPr>
-      </w:pPr>
-      <w:r>
-        <w:rPr>
-          <w:rFonts w:ascii="Times New Roman" w:eastAsia="Times New Roman" w:hAnsi="Times New Roman" w:cs="Times New Roman"/>
-          <w:sz w:val="24"/>
-          <w:szCs w:val="24"/>
-          <w:lang w:eastAsia="en-AU"/>
-        </w:rPr>
-        <w:t>Client, Developers</w:t>
-      </w:r>
-    </w:p>
-    <w:p>
-      <w:pPr>
-        <w:spacing w:after="0" w:line="240" w:lineRule="auto"/>
-        <w:rPr>
-          <w:rFonts w:ascii="Times New Roman" w:eastAsia="Times New Roman" w:hAnsi="Times New Roman" w:cs="Times New Roman"/>
-          <w:sz w:val="24"/>
-          <w:szCs w:val="24"/>
-          <w:lang w:eastAsia="en-AU"/>
-        </w:rPr>
-      </w:pPr>
-    </w:p>
-    <w:p>
-      <w:pPr>
-        <w:spacing w:after="0" w:line="240" w:lineRule="auto"/>
-        <w:rPr>
-          <w:rFonts w:ascii="Times New Roman" w:eastAsia="Times New Roman" w:hAnsi="Times New Roman" w:cs="Times New Roman"/>
-          <w:sz w:val="24"/>
-          <w:szCs w:val="24"/>
-          <w:lang w:eastAsia="en-AU"/>
-        </w:rPr>
-      </w:pPr>
-      <w:r>
-        <w:rPr>
-          <w:rFonts w:ascii="Times New Roman" w:eastAsia="Times New Roman" w:hAnsi="Times New Roman" w:cs="Times New Roman"/>
-          <w:b/>
-          <w:bCs/>
-          <w:sz w:val="24"/>
-          <w:szCs w:val="24"/>
-          <w:lang w:eastAsia="en-AU"/>
-        </w:rPr>
-        <w:t>CITS3200 Group J</w:t>
-      </w:r>
-      <w:r>
-        <w:rPr>
-          <w:rFonts w:ascii="Times New Roman" w:eastAsia="Times New Roman" w:hAnsi="Times New Roman" w:cs="Times New Roman"/>
-          <w:b/>
-          <w:bCs/>
-          <w:sz w:val="24"/>
-          <w:szCs w:val="24"/>
-          <w:lang w:eastAsia="en-AU"/>
-        </w:rPr>
-        <w:t xml:space="preserve"> Members:</w:t>
-      </w:r>
-      <w:r>
-        <w:rPr>
-          <w:rFonts w:ascii="Times New Roman" w:eastAsia="Times New Roman" w:hAnsi="Times New Roman" w:cs="Times New Roman"/>
-          <w:sz w:val="24"/>
-          <w:szCs w:val="24"/>
-          <w:lang w:eastAsia="en-AU"/>
-        </w:rPr>
-        <w:t xml:space="preserve"> </w:t>
-      </w:r>
-    </w:p>
-    <w:p>
-      <w:pPr>
-        <w:spacing w:after="0" w:line="240" w:lineRule="auto"/>
-        <w:rPr>
-          <w:rFonts w:ascii="Times New Roman" w:eastAsia="Times New Roman" w:hAnsi="Times New Roman" w:cs="Times New Roman"/>
-          <w:sz w:val="24"/>
-          <w:szCs w:val="24"/>
-          <w:lang w:eastAsia="en-AU"/>
-        </w:rPr>
-      </w:pPr>
-      <w:r>
-        <w:rPr>
-          <w:rFonts w:ascii="Times New Roman" w:eastAsia="Times New Roman" w:hAnsi="Times New Roman" w:cs="Times New Roman"/>
-          <w:sz w:val="24"/>
-          <w:szCs w:val="24"/>
-          <w:lang w:eastAsia="en-AU"/>
-        </w:rPr>
-        <w:t>Rohit Gopalan (Project Leader), John Hodge, Alwyn Kyi, Brian Marshall, Antriksh Srivastava</w:t>
-      </w:r>
-    </w:p>
-    <w:p>
-      <w:pPr>
-        <w:spacing w:after="0" w:line="240" w:lineRule="auto"/>
-        <w:rPr>
-          <w:rFonts w:ascii="Times New Roman" w:eastAsia="Times New Roman" w:hAnsi="Times New Roman" w:cs="Times New Roman"/>
-          <w:sz w:val="24"/>
-          <w:szCs w:val="24"/>
-          <w:lang w:eastAsia="en-AU"/>
-        </w:rPr>
-      </w:pPr>
-    </w:p>
-    <w:p>
-      <w:pPr>
-        <w:spacing w:after="0" w:line="240" w:lineRule="auto"/>
-        <w:rPr>
-          <w:rFonts w:ascii="Times New Roman" w:eastAsia="Times New Roman" w:hAnsi="Times New Roman" w:cs="Times New Roman"/>
-          <w:sz w:val="24"/>
-          <w:szCs w:val="24"/>
-          <w:lang w:eastAsia="en-AU"/>
-        </w:rPr>
-      </w:pPr>
-      <w:r>
-        <w:rPr>
-          <w:rFonts w:ascii="Times New Roman" w:eastAsia="Times New Roman" w:hAnsi="Times New Roman" w:cs="Times New Roman"/>
-          <w:b/>
-          <w:sz w:val="24"/>
-          <w:szCs w:val="24"/>
-          <w:lang w:eastAsia="en-AU"/>
-        </w:rPr>
-        <w:t>Client</w:t>
-      </w:r>
-      <w:r>
-        <w:rPr>
-          <w:rFonts w:ascii="Times New Roman" w:eastAsia="Times New Roman" w:hAnsi="Times New Roman" w:cs="Times New Roman"/>
-          <w:b/>
-          <w:sz w:val="24"/>
-          <w:szCs w:val="24"/>
-          <w:lang w:eastAsia="en-AU"/>
-        </w:rPr>
-        <w:t xml:space="preserve">: </w:t>
-      </w:r>
-      <w:r>
-        <w:rPr>
-          <w:rFonts w:ascii="Times New Roman" w:eastAsia="Times New Roman" w:hAnsi="Times New Roman" w:cs="Times New Roman"/>
-          <w:sz w:val="24"/>
-          <w:szCs w:val="24"/>
+        <w:rPr>
+          <w:lang w:eastAsia="en-AU"/>
+        </w:rPr>
+      </w:pPr>
+      <w:r>
+        <w:rPr>
           <w:lang w:eastAsia="en-AU"/>
         </w:rPr>
         <w:t>Mr Peter Thonell</w:t>
       </w:r>
-      <w:r>
-        <w:rPr>
-          <w:rFonts w:ascii="Times New Roman" w:eastAsia="Times New Roman" w:hAnsi="Times New Roman" w:cs="Times New Roman"/>
-          <w:sz w:val="24"/>
-          <w:szCs w:val="24"/>
-          <w:lang w:eastAsia="en-AU"/>
-        </w:rPr>
-        <w:br/>
-      </w:r>
-    </w:p>
-    <w:p>
-      <w:pPr>
-        <w:spacing w:after="0" w:line="240" w:lineRule="auto"/>
-        <w:rPr>
-          <w:rFonts w:ascii="Times New Roman" w:eastAsia="Times New Roman" w:hAnsi="Times New Roman" w:cs="Times New Roman"/>
-          <w:b/>
-          <w:sz w:val="24"/>
-          <w:szCs w:val="24"/>
-          <w:lang w:eastAsia="en-AU"/>
-        </w:rPr>
-      </w:pPr>
-      <w:r>
-        <w:rPr>
-          <w:rFonts w:ascii="Times New Roman" w:eastAsia="Times New Roman" w:hAnsi="Times New Roman" w:cs="Times New Roman"/>
-          <w:b/>
-          <w:sz w:val="24"/>
-          <w:szCs w:val="24"/>
-          <w:lang w:eastAsia="en-AU"/>
-        </w:rPr>
-        <w:lastRenderedPageBreak/>
-        <w:t>Meeting Times (Past and upcoming times)</w:t>
+    </w:p>
+    <w:p>
+      <w:pPr>
+        <w:pStyle w:val="Heading1"/>
+        <w:rPr>
+          <w:lang w:eastAsia="en-AU"/>
+        </w:rPr>
+      </w:pPr>
+      <w:r>
+        <w:rPr>
+          <w:lang w:eastAsia="en-AU"/>
+        </w:rPr>
+        <w:t>Meeting Times</w:t>
       </w:r>
     </w:p>
     <w:p>
@@ -953,7 +2364,25 @@
           <w:szCs w:val="24"/>
           <w:lang w:eastAsia="en-AU"/>
         </w:rPr>
-        <w:t>Group Meeting to be held on 22/08/2011, 11am at Hacket Hall Cafe, UWA</w:t>
+        <w:t xml:space="preserve">Group Meeting </w:t>
+      </w:r>
+      <w:r>
+        <w:rPr>
+          <w:rFonts w:ascii="Times New Roman" w:eastAsia="Times New Roman" w:hAnsi="Times New Roman" w:cs="Times New Roman"/>
+          <w:sz w:val="24"/>
+          <w:szCs w:val="24"/>
+          <w:lang w:eastAsia="en-AU"/>
+        </w:rPr>
+        <w:t>was</w:t>
+      </w:r>
+      <w:r>
+        <w:rPr>
+          <w:rFonts w:ascii="Times New Roman" w:eastAsia="Times New Roman" w:hAnsi="Times New Roman" w:cs="Times New Roman"/>
+          <w:sz w:val="24"/>
+          <w:szCs w:val="24"/>
+          <w:lang w:eastAsia="en-AU"/>
+        </w:rPr>
+        <w:t xml:space="preserve"> held on 22/08/2011, 11am at Hacket Hall Cafe, UWA</w:t>
       </w:r>
     </w:p>
     <w:p>
@@ -978,11 +2407,25 @@
           <w:szCs w:val="24"/>
           <w:lang w:eastAsia="en-AU"/>
         </w:rPr>
-        <w:t>Client Meeting to be held on 24/08/2011, 2pm at Reid Library, UWA</w:t>
-      </w:r>
-    </w:p>
-    <w:p>
-      <w:pPr>
+        <w:t xml:space="preserve">Client Meeting was </w:t>
+      </w:r>
+      <w:r>
+        <w:rPr>
+          <w:rFonts w:ascii="Times New Roman" w:eastAsia="Times New Roman" w:hAnsi="Times New Roman" w:cs="Times New Roman"/>
+          <w:sz w:val="24"/>
+          <w:szCs w:val="24"/>
+          <w:lang w:eastAsia="en-AU"/>
+        </w:rPr>
+        <w:t>held on 24/08/2011, 2pm at Reid Library, UWA</w:t>
+      </w:r>
+    </w:p>
+    <w:p>
+      <w:pPr>
+        <w:pStyle w:val="ListParagraph"/>
+        <w:numPr>
+          <w:ilvl w:val="0"/>
+          <w:numId w:val="4"/>
+        </w:numPr>
         <w:spacing w:after="0" w:line="240" w:lineRule="auto"/>
         <w:rPr>
           <w:rFonts w:ascii="Times New Roman" w:eastAsia="Times New Roman" w:hAnsi="Times New Roman" w:cs="Times New Roman"/>
@@ -991,9 +2434,43 @@
           <w:lang w:eastAsia="en-AU"/>
         </w:rPr>
       </w:pPr>
-    </w:p>
-    <w:p>
-      <w:pPr>
+      <w:r>
+        <w:rPr>
+          <w:rFonts w:ascii="Times New Roman" w:eastAsia="Times New Roman" w:hAnsi="Times New Roman" w:cs="Times New Roman"/>
+          <w:sz w:val="24"/>
+          <w:szCs w:val="24"/>
+          <w:lang w:eastAsia="en-AU"/>
+        </w:rPr>
+        <w:t xml:space="preserve">Group Meeting was held on 29/08/2011, 11am at </w:t>
+      </w:r>
+      <w:proofErr w:type="spellStart"/>
+      <w:r>
+        <w:rPr>
+          <w:rFonts w:ascii="Times New Roman" w:eastAsia="Times New Roman" w:hAnsi="Times New Roman" w:cs="Times New Roman"/>
+          <w:sz w:val="24"/>
+          <w:szCs w:val="24"/>
+          <w:lang w:eastAsia="en-AU"/>
+        </w:rPr>
+        <w:t>Hacket</w:t>
+      </w:r>
+      <w:proofErr w:type="spellEnd"/>
+      <w:r>
+        <w:rPr>
+          <w:rFonts w:ascii="Times New Roman" w:eastAsia="Times New Roman" w:hAnsi="Times New Roman" w:cs="Times New Roman"/>
+          <w:sz w:val="24"/>
+          <w:szCs w:val="24"/>
+          <w:lang w:eastAsia="en-AU"/>
+        </w:rPr>
+        <w:t xml:space="preserve"> Hall Cafe, UWA</w:t>
+      </w:r>
+    </w:p>
+    <w:p>
+      <w:pPr>
+        <w:pStyle w:val="ListParagraph"/>
+        <w:numPr>
+          <w:ilvl w:val="0"/>
+          <w:numId w:val="4"/>
+        </w:numPr>
         <w:spacing w:after="0" w:line="240" w:lineRule="auto"/>
         <w:rPr>
           <w:rFonts w:ascii="Times New Roman" w:eastAsia="Times New Roman" w:hAnsi="Times New Roman" w:cs="Times New Roman"/>
@@ -1003,6 +2480,245 @@
         </w:rPr>
       </w:pPr>
       <w:r>
+        <w:rPr>
+          <w:rFonts w:ascii="Times New Roman" w:eastAsia="Times New Roman" w:hAnsi="Times New Roman" w:cs="Times New Roman"/>
+          <w:sz w:val="24"/>
+          <w:szCs w:val="24"/>
+          <w:lang w:eastAsia="en-AU"/>
+        </w:rPr>
+        <w:t>Client Meeting was held on 31/08/2011, 2pm at Reid Library, UWA</w:t>
+      </w:r>
+    </w:p>
+    <w:p>
+      <w:pPr>
+        <w:pStyle w:val="ListParagraph"/>
+        <w:numPr>
+          <w:ilvl w:val="0"/>
+          <w:numId w:val="4"/>
+        </w:numPr>
+        <w:spacing w:after="0" w:line="240" w:lineRule="auto"/>
+        <w:rPr>
+          <w:rFonts w:ascii="Times New Roman" w:eastAsia="Times New Roman" w:hAnsi="Times New Roman" w:cs="Times New Roman"/>
+          <w:sz w:val="24"/>
+          <w:szCs w:val="24"/>
+          <w:lang w:eastAsia="en-AU"/>
+        </w:rPr>
+      </w:pPr>
+      <w:r>
+        <w:rPr>
+          <w:rFonts w:ascii="Times New Roman" w:eastAsia="Times New Roman" w:hAnsi="Times New Roman" w:cs="Times New Roman"/>
+          <w:sz w:val="24"/>
+          <w:szCs w:val="24"/>
+          <w:lang w:eastAsia="en-AU"/>
+        </w:rPr>
+        <w:t xml:space="preserve">Group Meeting was held on </w:t>
+      </w:r>
+      <w:r>
+        <w:rPr>
+          <w:rFonts w:ascii="Times New Roman" w:eastAsia="Times New Roman" w:hAnsi="Times New Roman" w:cs="Times New Roman"/>
+          <w:sz w:val="24"/>
+          <w:szCs w:val="24"/>
+          <w:lang w:eastAsia="en-AU"/>
+        </w:rPr>
+        <w:t xml:space="preserve">05/09/2011, 11am at </w:t>
+      </w:r>
+      <w:proofErr w:type="spellStart"/>
+      <w:r>
+        <w:rPr>
+          <w:rFonts w:ascii="Times New Roman" w:eastAsia="Times New Roman" w:hAnsi="Times New Roman" w:cs="Times New Roman"/>
+          <w:sz w:val="24"/>
+          <w:szCs w:val="24"/>
+          <w:lang w:eastAsia="en-AU"/>
+        </w:rPr>
+        <w:t>Hacket</w:t>
+      </w:r>
+      <w:proofErr w:type="spellEnd"/>
+      <w:r>
+        <w:rPr>
+          <w:rFonts w:ascii="Times New Roman" w:eastAsia="Times New Roman" w:hAnsi="Times New Roman" w:cs="Times New Roman"/>
+          <w:sz w:val="24"/>
+          <w:szCs w:val="24"/>
+          <w:lang w:eastAsia="en-AU"/>
+        </w:rPr>
+        <w:t xml:space="preserve"> Hall Cafe, UWA</w:t>
+      </w:r>
+    </w:p>
+    <w:p>
+      <w:pPr>
+        <w:pStyle w:val="ListParagraph"/>
+        <w:numPr>
+          <w:ilvl w:val="0"/>
+          <w:numId w:val="4"/>
+        </w:numPr>
+        <w:spacing w:after="0" w:line="240" w:lineRule="auto"/>
+        <w:rPr>
+          <w:rFonts w:ascii="Times New Roman" w:eastAsia="Times New Roman" w:hAnsi="Times New Roman" w:cs="Times New Roman"/>
+          <w:sz w:val="24"/>
+          <w:szCs w:val="24"/>
+          <w:lang w:eastAsia="en-AU"/>
+        </w:rPr>
+      </w:pPr>
+      <w:r>
+        <w:rPr>
+          <w:rFonts w:ascii="Times New Roman" w:eastAsia="Times New Roman" w:hAnsi="Times New Roman" w:cs="Times New Roman"/>
+          <w:sz w:val="24"/>
+          <w:szCs w:val="24"/>
+          <w:lang w:eastAsia="en-AU"/>
+        </w:rPr>
+        <w:t>Client Meeting was held on 07/09/2011, 2pm at Reid Library, UWA</w:t>
+      </w:r>
+    </w:p>
+    <w:p>
+      <w:pPr>
+        <w:pStyle w:val="ListParagraph"/>
+        <w:numPr>
+          <w:ilvl w:val="0"/>
+          <w:numId w:val="4"/>
+        </w:numPr>
+        <w:spacing w:after="0" w:line="240" w:lineRule="auto"/>
+        <w:rPr>
+          <w:rFonts w:ascii="Times New Roman" w:eastAsia="Times New Roman" w:hAnsi="Times New Roman" w:cs="Times New Roman"/>
+          <w:sz w:val="24"/>
+          <w:szCs w:val="24"/>
+          <w:lang w:eastAsia="en-AU"/>
+        </w:rPr>
+      </w:pPr>
+      <w:r>
+        <w:rPr>
+          <w:rFonts w:ascii="Times New Roman" w:eastAsia="Times New Roman" w:hAnsi="Times New Roman" w:cs="Times New Roman"/>
+          <w:sz w:val="24"/>
+          <w:szCs w:val="24"/>
+          <w:lang w:eastAsia="en-AU"/>
+        </w:rPr>
+        <w:t xml:space="preserve">Group Meeting was held on 12/09/2011, 11am at </w:t>
+      </w:r>
+      <w:proofErr w:type="spellStart"/>
+      <w:r>
+        <w:rPr>
+          <w:rFonts w:ascii="Times New Roman" w:eastAsia="Times New Roman" w:hAnsi="Times New Roman" w:cs="Times New Roman"/>
+          <w:sz w:val="24"/>
+          <w:szCs w:val="24"/>
+          <w:lang w:eastAsia="en-AU"/>
+        </w:rPr>
+        <w:t>Hacket</w:t>
+      </w:r>
+      <w:proofErr w:type="spellEnd"/>
+      <w:r>
+        <w:rPr>
+          <w:rFonts w:ascii="Times New Roman" w:eastAsia="Times New Roman" w:hAnsi="Times New Roman" w:cs="Times New Roman"/>
+          <w:sz w:val="24"/>
+          <w:szCs w:val="24"/>
+          <w:lang w:eastAsia="en-AU"/>
+        </w:rPr>
+        <w:t xml:space="preserve"> Hall Cafe, UWA</w:t>
+      </w:r>
+    </w:p>
+    <w:p>
+      <w:pPr>
+        <w:pStyle w:val="ListParagraph"/>
+        <w:numPr>
+          <w:ilvl w:val="0"/>
+          <w:numId w:val="4"/>
+        </w:numPr>
+        <w:spacing w:after="0" w:line="240" w:lineRule="auto"/>
+        <w:rPr>
+          <w:rFonts w:ascii="Times New Roman" w:eastAsia="Times New Roman" w:hAnsi="Times New Roman" w:cs="Times New Roman"/>
+          <w:sz w:val="24"/>
+          <w:szCs w:val="24"/>
+          <w:lang w:eastAsia="en-AU"/>
+        </w:rPr>
+      </w:pPr>
+      <w:r>
+        <w:rPr>
+          <w:rFonts w:ascii="Times New Roman" w:eastAsia="Times New Roman" w:hAnsi="Times New Roman" w:cs="Times New Roman"/>
+          <w:sz w:val="24"/>
+          <w:szCs w:val="24"/>
+          <w:lang w:eastAsia="en-AU"/>
+        </w:rPr>
+        <w:t>Client Meeting to be held on 14/09/2011, 2pm at Reid Library, UWA</w:t>
+      </w:r>
+    </w:p>
+    <w:p>
+      <w:pPr>
+        <w:spacing w:after="0" w:line="240" w:lineRule="auto"/>
+        <w:rPr>
+          <w:rFonts w:ascii="Times New Roman" w:eastAsia="Times New Roman" w:hAnsi="Times New Roman" w:cs="Times New Roman"/>
+          <w:sz w:val="24"/>
+          <w:szCs w:val="24"/>
+          <w:lang w:eastAsia="en-AU"/>
+        </w:rPr>
+      </w:pPr>
+    </w:p>
+    <w:p>
+      <w:pPr>
+        <w:spacing w:after="0" w:line="240" w:lineRule="auto"/>
+        <w:rPr>
+          <w:rFonts w:ascii="Times New Roman" w:eastAsia="Times New Roman" w:hAnsi="Times New Roman" w:cs="Times New Roman"/>
+          <w:sz w:val="24"/>
+          <w:szCs w:val="24"/>
+          <w:lang w:eastAsia="en-AU"/>
+        </w:rPr>
+      </w:pPr>
+      <w:r>
+        <w:rPr>
+          <w:rFonts w:ascii="Times New Roman" w:eastAsia="Times New Roman" w:hAnsi="Times New Roman" w:cs="Times New Roman"/>
+          <w:sz w:val="24"/>
+          <w:szCs w:val="24"/>
+          <w:lang w:eastAsia="en-AU"/>
+        </w:rPr>
+        <w:t>Future Group meeting times will happen every Monday from September 19 2011 until October 17 2011</w:t>
+      </w:r>
+      <w:r>
+        <w:rPr>
+          <w:rFonts w:ascii="Times New Roman" w:eastAsia="Times New Roman" w:hAnsi="Times New Roman" w:cs="Times New Roman"/>
+          <w:sz w:val="24"/>
+          <w:szCs w:val="24"/>
+          <w:lang w:eastAsia="en-AU"/>
+        </w:rPr>
+        <w:t>. Venues to be decided later</w:t>
+      </w:r>
+      <w:r>
+        <w:rPr>
+          <w:rFonts w:ascii="Times New Roman" w:eastAsia="Times New Roman" w:hAnsi="Times New Roman" w:cs="Times New Roman"/>
+          <w:sz w:val="24"/>
+          <w:szCs w:val="24"/>
+          <w:lang w:eastAsia="en-AU"/>
+        </w:rPr>
+        <w:t>.</w:t>
+      </w:r>
+    </w:p>
+    <w:p>
+      <w:pPr>
+        <w:spacing w:after="0" w:line="240" w:lineRule="auto"/>
+        <w:rPr>
+          <w:rFonts w:ascii="Times New Roman" w:eastAsia="Times New Roman" w:hAnsi="Times New Roman" w:cs="Times New Roman"/>
+          <w:sz w:val="24"/>
+          <w:szCs w:val="24"/>
+          <w:lang w:eastAsia="en-AU"/>
+        </w:rPr>
+      </w:pPr>
+      <w:r>
+        <w:rPr>
+          <w:rFonts w:ascii="Times New Roman" w:eastAsia="Times New Roman" w:hAnsi="Times New Roman" w:cs="Times New Roman"/>
+          <w:sz w:val="24"/>
+          <w:szCs w:val="24"/>
+          <w:lang w:eastAsia="en-AU"/>
+        </w:rPr>
+        <w:t>Future Client Meeting times will happen every Wednesday from October 5 2011 until October 19 2011</w:t>
+      </w:r>
+      <w:r>
+        <w:rPr>
+          <w:rFonts w:ascii="Times New Roman" w:eastAsia="Times New Roman" w:hAnsi="Times New Roman" w:cs="Times New Roman"/>
+          <w:sz w:val="24"/>
+          <w:szCs w:val="24"/>
+          <w:lang w:eastAsia="en-AU"/>
+        </w:rPr>
+        <w:t xml:space="preserve">. Venues to be decided later. </w:t>
+      </w:r>
+    </w:p>
+    <w:p>
+      <w:pPr>
+        <w:spacing w:after="0" w:line="240" w:lineRule="auto"/>
         <w:rPr>
           <w:rFonts w:ascii="Times New Roman" w:eastAsia="Times New Roman" w:hAnsi="Times New Roman" w:cs="Times New Roman"/>
           <w:b/>
@@ -1011,16 +2727,26 @@
           <w:szCs w:val="24"/>
           <w:lang w:eastAsia="en-AU"/>
         </w:rPr>
-        <w:t>MILESTONES</w:t>
-      </w:r>
-      <w:r>
-        <w:rPr>
-          <w:rFonts w:ascii="Times New Roman" w:eastAsia="Times New Roman" w:hAnsi="Times New Roman" w:cs="Times New Roman"/>
-          <w:sz w:val="24"/>
-          <w:szCs w:val="24"/>
-          <w:lang w:eastAsia="en-AU"/>
-        </w:rPr>
-        <w:t xml:space="preserve"> </w:t>
+      </w:pPr>
+    </w:p>
+    <w:p>
+      <w:pPr>
+        <w:pStyle w:val="Heading1"/>
+        <w:rPr>
+          <w:lang w:eastAsia="en-AU"/>
+        </w:rPr>
+      </w:pPr>
+      <w:r>
+        <w:rPr>
+          <w:lang w:eastAsia="en-AU"/>
+        </w:rPr>
+        <w:t xml:space="preserve">KEY </w:t>
+      </w:r>
+      <w:r>
+        <w:rPr>
+          <w:lang w:eastAsia="en-AU"/>
+        </w:rPr>
+        <w:t xml:space="preserve">MILESTONES </w:t>
       </w:r>
     </w:p>
     <w:p>
@@ -1050,6 +2776,7 @@
     <w:p>
       <w:pPr>
         <w:spacing w:before="100" w:beforeAutospacing="1" w:after="100" w:afterAutospacing="1" w:line="240" w:lineRule="auto"/>
+        <w:outlineLvl w:val="1"/>
         <w:rPr>
           <w:rFonts w:ascii="Times New Roman" w:eastAsia="Times New Roman" w:hAnsi="Times New Roman" w:cs="Times New Roman"/>
           <w:b/>
@@ -1058,7 +2785,11 @@
           <w:lang w:eastAsia="en-AU"/>
         </w:rPr>
       </w:pPr>
-      <w:r>
+    </w:p>
+    <w:p>
+      <w:pPr>
+        <w:spacing w:before="100" w:beforeAutospacing="1" w:after="100" w:afterAutospacing="1" w:line="240" w:lineRule="auto"/>
+        <w:outlineLvl w:val="1"/>
         <w:rPr>
           <w:rFonts w:ascii="Times New Roman" w:eastAsia="Times New Roman" w:hAnsi="Times New Roman" w:cs="Times New Roman"/>
           <w:b/>
@@ -1066,117 +2797,46 @@
           <w:szCs w:val="24"/>
           <w:lang w:eastAsia="en-AU"/>
         </w:rPr>
-        <w:t>CLIENT SIGN OFF:</w:t>
-      </w:r>
+      </w:pPr>
     </w:p>
     <w:p>
       <w:pPr>
         <w:spacing w:before="100" w:beforeAutospacing="1" w:after="100" w:afterAutospacing="1" w:line="240" w:lineRule="auto"/>
-        <w:rPr>
-          <w:rFonts w:ascii="Times New Roman" w:eastAsia="Times New Roman" w:hAnsi="Times New Roman" w:cs="Times New Roman"/>
-          <w:sz w:val="24"/>
-          <w:szCs w:val="24"/>
-          <w:lang w:eastAsia="en-AU"/>
-        </w:rPr>
-      </w:pPr>
-      <w:r>
-        <w:rPr>
-          <w:rFonts w:ascii="Times New Roman" w:eastAsia="Times New Roman" w:hAnsi="Times New Roman" w:cs="Times New Roman"/>
-          <w:sz w:val="24"/>
-          <w:szCs w:val="24"/>
-          <w:lang w:eastAsia="en-AU"/>
-        </w:rPr>
-        <w:t xml:space="preserve">I, Peter Thonell have read the Requirements Analysis Document and have agreed that the information provided by the Genetic Engine Project Team is accurate according to my own needs. </w:t>
-      </w:r>
+        <w:outlineLvl w:val="1"/>
+        <w:rPr>
+          <w:rFonts w:ascii="Times New Roman" w:eastAsia="Times New Roman" w:hAnsi="Times New Roman" w:cs="Times New Roman"/>
+          <w:b/>
+          <w:sz w:val="24"/>
+          <w:szCs w:val="24"/>
+          <w:lang w:eastAsia="en-AU"/>
+        </w:rPr>
+      </w:pPr>
     </w:p>
     <w:p>
       <w:pPr>
         <w:spacing w:before="100" w:beforeAutospacing="1" w:after="100" w:afterAutospacing="1" w:line="240" w:lineRule="auto"/>
-        <w:rPr>
-          <w:rFonts w:ascii="Times New Roman" w:eastAsia="Times New Roman" w:hAnsi="Times New Roman" w:cs="Times New Roman"/>
-          <w:sz w:val="24"/>
-          <w:szCs w:val="24"/>
-          <w:lang w:eastAsia="en-AU"/>
-        </w:rPr>
-      </w:pPr>
-      <w:r>
-        <w:rPr>
-          <w:rFonts w:ascii="Times New Roman" w:eastAsia="Times New Roman" w:hAnsi="Times New Roman" w:cs="Times New Roman"/>
-          <w:sz w:val="24"/>
-          <w:szCs w:val="24"/>
-          <w:lang w:eastAsia="en-AU"/>
-        </w:rPr>
-        <w:t>Signed:</w:t>
-      </w:r>
-      <w:r>
-        <w:rPr>
-          <w:rFonts w:ascii="Times New Roman" w:eastAsia="Times New Roman" w:hAnsi="Times New Roman" w:cs="Times New Roman"/>
-          <w:sz w:val="24"/>
-          <w:szCs w:val="24"/>
-          <w:lang w:eastAsia="en-AU"/>
-        </w:rPr>
-        <w:t xml:space="preserve"> </w:t>
-      </w:r>
-      <w:r>
-        <w:rPr>
-          <w:rFonts w:ascii="Times New Roman" w:eastAsia="Times New Roman" w:hAnsi="Times New Roman" w:cs="Times New Roman"/>
-          <w:sz w:val="24"/>
-          <w:szCs w:val="24"/>
-          <w:lang w:eastAsia="en-AU"/>
-        </w:rPr>
-        <w:pict>
-          <v:rect id="_x0000_i1026" style="width:368.7pt;height:1pt" o:hrpct="817" o:hralign="center" o:hrstd="t" o:hr="t" fillcolor="#a0a0a0" stroked="f"/>
-        </w:pict>
-      </w:r>
+        <w:outlineLvl w:val="1"/>
+        <w:rPr>
+          <w:rFonts w:ascii="Times New Roman" w:eastAsia="Times New Roman" w:hAnsi="Times New Roman" w:cs="Times New Roman"/>
+          <w:b/>
+          <w:sz w:val="24"/>
+          <w:szCs w:val="24"/>
+          <w:lang w:eastAsia="en-AU"/>
+        </w:rPr>
+      </w:pPr>
     </w:p>
     <w:p>
       <w:pPr>
         <w:spacing w:before="100" w:beforeAutospacing="1" w:after="100" w:afterAutospacing="1" w:line="240" w:lineRule="auto"/>
-        <w:rPr>
-          <w:rFonts w:ascii="Times New Roman" w:eastAsia="Times New Roman" w:hAnsi="Times New Roman" w:cs="Times New Roman"/>
-          <w:sz w:val="24"/>
-          <w:szCs w:val="24"/>
-          <w:lang w:eastAsia="en-AU"/>
-        </w:rPr>
-      </w:pPr>
-      <w:r>
-        <w:rPr>
-          <w:rFonts w:ascii="Times New Roman" w:eastAsia="Times New Roman" w:hAnsi="Times New Roman" w:cs="Times New Roman"/>
-          <w:sz w:val="24"/>
-          <w:szCs w:val="24"/>
-          <w:lang w:eastAsia="en-AU"/>
-        </w:rPr>
-        <w:t xml:space="preserve">Name: </w:t>
-      </w:r>
-    </w:p>
-    <w:p>
-      <w:pPr>
-        <w:spacing w:before="100" w:beforeAutospacing="1" w:after="100" w:afterAutospacing="1" w:line="240" w:lineRule="auto"/>
-        <w:rPr>
-          <w:rFonts w:ascii="Times New Roman" w:eastAsia="Times New Roman" w:hAnsi="Times New Roman" w:cs="Times New Roman"/>
-          <w:sz w:val="24"/>
-          <w:szCs w:val="24"/>
-          <w:lang w:eastAsia="en-AU"/>
-        </w:rPr>
-      </w:pPr>
-      <w:r>
-        <w:rPr>
-          <w:rFonts w:ascii="Times New Roman" w:eastAsia="Times New Roman" w:hAnsi="Times New Roman" w:cs="Times New Roman"/>
-          <w:sz w:val="24"/>
-          <w:szCs w:val="24"/>
-          <w:lang w:eastAsia="en-AU"/>
-        </w:rPr>
-        <w:t>Date:</w:t>
-      </w:r>
-      <w:r>
-        <w:rPr>
-          <w:rFonts w:ascii="Times New Roman" w:eastAsia="Times New Roman" w:hAnsi="Times New Roman" w:cs="Times New Roman"/>
-          <w:sz w:val="24"/>
-          <w:szCs w:val="24"/>
-          <w:lang w:eastAsia="en-AU"/>
-        </w:rPr>
-        <w:t xml:space="preserve"> </w:t>
-      </w:r>
+        <w:outlineLvl w:val="1"/>
+        <w:rPr>
+          <w:rFonts w:ascii="Times New Roman" w:eastAsia="Times New Roman" w:hAnsi="Times New Roman" w:cs="Times New Roman"/>
+          <w:b/>
+          <w:sz w:val="24"/>
+          <w:szCs w:val="24"/>
+          <w:lang w:eastAsia="en-AU"/>
+        </w:rPr>
+      </w:pPr>
     </w:p>
     <w:p>
       <w:pPr>
@@ -1200,6 +2860,7 @@
           <w:szCs w:val="36"/>
           <w:lang w:eastAsia="en-AU"/>
         </w:rPr>
+        <w:lastRenderedPageBreak/>
         <w:t>1.0 General Goals</w:t>
       </w:r>
     </w:p>
@@ -1417,7 +3078,6 @@
         <w:rPr>
           <w:color w:val="000000"/>
         </w:rPr>
-        <w:lastRenderedPageBreak/>
         <w:t>Minimise the total length of the roads.</w:t>
       </w:r>
     </w:p>
@@ -1518,7 +3178,7 @@
       <w:tblPr>
         <w:tblStyle w:val="TableGrid"/>
         <w:tblW w:w="0" w:type="auto"/>
-        <w:tblLook w:val="04A0" w:firstRow="1" w:lastRow="0" w:firstColumn="1" w:lastColumn="0" w:noHBand="0" w:noVBand="1"/>
+        <w:tblLook w:val="04A0"/>
       </w:tblPr>
       <w:tblGrid>
         <w:gridCol w:w="571"/>
@@ -1904,7 +3564,7 @@
       <w:tblPr>
         <w:tblStyle w:val="TableGrid"/>
         <w:tblW w:w="0" w:type="auto"/>
-        <w:tblLook w:val="04A0" w:firstRow="1" w:lastRow="0" w:firstColumn="1" w:lastColumn="0" w:noHBand="0" w:noVBand="1"/>
+        <w:tblLook w:val="04A0"/>
       </w:tblPr>
       <w:tblGrid>
         <w:gridCol w:w="570"/>
@@ -2162,25 +3822,7 @@
                 <w:szCs w:val="24"/>
                 <w:lang w:eastAsia="en-AU"/>
               </w:rPr>
-              <w:t xml:space="preserve">The system shall provide a genetic operator function </w:t>
-            </w:r>
-            <w:r>
-              <w:rPr>
-                <w:rFonts w:ascii="Times New Roman" w:eastAsia="Times New Roman" w:hAnsi="Times New Roman" w:cs="Times New Roman"/>
-                <w:sz w:val="24"/>
-                <w:szCs w:val="24"/>
-                <w:lang w:eastAsia="en-AU"/>
-              </w:rPr>
-              <w:t>which randomly mutates the best road networks in one generation to produce the next</w:t>
-            </w:r>
-            <w:r>
-              <w:rPr>
-                <w:rFonts w:ascii="Times New Roman" w:eastAsia="Times New Roman" w:hAnsi="Times New Roman" w:cs="Times New Roman"/>
-                <w:sz w:val="24"/>
-                <w:szCs w:val="24"/>
-                <w:lang w:eastAsia="en-AU"/>
-              </w:rPr>
-              <w:t>.</w:t>
+              <w:t>The system shall provide a genetic operator function which randomly mutates the best road networks in one generation to produce the next.</w:t>
             </w:r>
           </w:p>
         </w:tc>
@@ -2278,16 +3920,7 @@
                 <w:szCs w:val="24"/>
                 <w:lang w:eastAsia="en-AU"/>
               </w:rPr>
-              <w:t xml:space="preserve">The system shall provide a fitness function </w:t>
-            </w:r>
-            <w:r>
-              <w:rPr>
-                <w:rFonts w:ascii="Times New Roman" w:eastAsia="Times New Roman" w:hAnsi="Times New Roman" w:cs="Times New Roman"/>
-                <w:sz w:val="24"/>
-                <w:szCs w:val="24"/>
-                <w:lang w:eastAsia="en-AU"/>
-              </w:rPr>
-              <w:t>which loads a map file and uses it to evaluate the individual road networks.</w:t>
+              <w:t>The system shall provide a fitness function which loads a map file and uses it to evaluate the individual road networks.</w:t>
             </w:r>
           </w:p>
         </w:tc>
@@ -2385,25 +4018,17 @@
                 <w:szCs w:val="24"/>
                 <w:lang w:eastAsia="en-AU"/>
               </w:rPr>
-              <w:t>The system shall provide</w:t>
-            </w:r>
-            <w:r>
-              <w:rPr>
-                <w:rFonts w:ascii="Times New Roman" w:eastAsia="Times New Roman" w:hAnsi="Times New Roman" w:cs="Times New Roman"/>
-                <w:sz w:val="24"/>
-                <w:szCs w:val="24"/>
-                <w:lang w:eastAsia="en-AU"/>
-              </w:rPr>
-              <w:t xml:space="preserve"> a termination condition function</w:t>
-            </w:r>
-            <w:r>
-              <w:rPr>
-                <w:rFonts w:ascii="Times New Roman" w:eastAsia="Times New Roman" w:hAnsi="Times New Roman" w:cs="Times New Roman"/>
-                <w:sz w:val="24"/>
-                <w:szCs w:val="24"/>
-                <w:lang w:eastAsia="en-AU"/>
-              </w:rPr>
-              <w:t xml:space="preserve"> which terminates the algorithm when a certain fitness level is reached.</w:t>
+              <w:t xml:space="preserve">The system shall provide a termination condition function which </w:t>
+            </w:r>
+            <w:r>
+              <w:rPr>
+                <w:rFonts w:ascii="Times New Roman" w:eastAsia="Times New Roman" w:hAnsi="Times New Roman" w:cs="Times New Roman"/>
+                <w:sz w:val="24"/>
+                <w:szCs w:val="24"/>
+                <w:lang w:eastAsia="en-AU"/>
+              </w:rPr>
+              <w:lastRenderedPageBreak/>
+              <w:t>terminates the algorithm when a certain fitness level is reached.</w:t>
             </w:r>
           </w:p>
         </w:tc>
@@ -2427,6 +4052,7 @@
                 <w:szCs w:val="24"/>
                 <w:lang w:eastAsia="en-AU"/>
               </w:rPr>
+              <w:lastRenderedPageBreak/>
               <w:t>4</w:t>
             </w:r>
           </w:p>
@@ -2477,6 +4103,7 @@
                 <w:szCs w:val="24"/>
                 <w:lang w:eastAsia="en-AU"/>
               </w:rPr>
+              <w:lastRenderedPageBreak/>
               <w:t>B5</w:t>
             </w:r>
           </w:p>
@@ -2590,7 +4217,7 @@
       <w:tblPr>
         <w:tblStyle w:val="TableGrid"/>
         <w:tblW w:w="0" w:type="auto"/>
-        <w:tblLook w:val="04A0" w:firstRow="1" w:lastRow="0" w:firstColumn="1" w:lastColumn="0" w:noHBand="0" w:noVBand="1"/>
+        <w:tblLook w:val="04A0"/>
       </w:tblPr>
       <w:tblGrid>
         <w:gridCol w:w="570"/>
@@ -3071,7 +4698,7 @@
       <w:tblPr>
         <w:tblStyle w:val="TableGrid"/>
         <w:tblW w:w="0" w:type="auto"/>
-        <w:tblLook w:val="04A0" w:firstRow="1" w:lastRow="0" w:firstColumn="1" w:lastColumn="0" w:noHBand="0" w:noVBand="1"/>
+        <w:tblLook w:val="04A0"/>
       </w:tblPr>
       <w:tblGrid>
         <w:gridCol w:w="571"/>
@@ -3258,17 +4885,7 @@
                 <w:szCs w:val="24"/>
                 <w:lang w:eastAsia="en-AU"/>
               </w:rPr>
-              <w:t xml:space="preserve">of the seeding </w:t>
-            </w:r>
-            <w:r>
-              <w:rPr>
-                <w:rFonts w:ascii="Times New Roman" w:eastAsia="Times New Roman" w:hAnsi="Times New Roman" w:cs="Times New Roman"/>
-                <w:sz w:val="24"/>
-                <w:szCs w:val="24"/>
-                <w:lang w:eastAsia="en-AU"/>
-              </w:rPr>
-              <w:lastRenderedPageBreak/>
-              <w:t>function</w:t>
+              <w:t>of the seeding function</w:t>
             </w:r>
           </w:p>
         </w:tc>
@@ -3292,7 +4909,6 @@
                 <w:szCs w:val="24"/>
                 <w:lang w:eastAsia="en-AU"/>
               </w:rPr>
-              <w:lastRenderedPageBreak/>
               <w:t>4</w:t>
             </w:r>
           </w:p>
@@ -3343,7 +4959,6 @@
                 <w:szCs w:val="24"/>
                 <w:lang w:eastAsia="en-AU"/>
               </w:rPr>
-              <w:lastRenderedPageBreak/>
               <w:t>D2</w:t>
             </w:r>
           </w:p>
@@ -4135,6 +5750,7 @@
           <w:szCs w:val="24"/>
           <w:lang w:eastAsia="en-AU"/>
         </w:rPr>
+        <w:lastRenderedPageBreak/>
         <w:t>The users of the genetic engine, sample plug-ins and visualiser tool will be programmers with some experience with C#. Therefore, clear API and source code documentation are the most important source of information. Brief manuals for the GUI and visualiser will also be required</w:t>
       </w:r>
     </w:p>
@@ -4335,7 +5951,6 @@
           <w:szCs w:val="24"/>
           <w:lang w:eastAsia="en-AU"/>
         </w:rPr>
-        <w:lastRenderedPageBreak/>
         <w:t>3.3.6 System Interfacing</w:t>
       </w:r>
     </w:p>
@@ -4581,6 +6196,7 @@
           <w:szCs w:val="24"/>
           <w:lang w:eastAsia="en-AU"/>
         </w:rPr>
+        <w:lastRenderedPageBreak/>
         <w:t>3.3.8 System Modifications</w:t>
       </w:r>
     </w:p>
@@ -4988,7 +6604,7 @@
         </w:rPr>
         <w:t xml:space="preserve"> websites - </w:t>
       </w:r>
-      <w:hyperlink r:id="rId8" w:tgtFrame="_blank" w:history="1">
+      <w:hyperlink r:id="rId7" w:tgtFrame="_blank" w:history="1">
         <w:r>
           <w:rPr>
             <w:rFonts w:ascii="Times New Roman" w:eastAsia="Times New Roman" w:hAnsi="Times New Roman" w:cs="Times New Roman"/>
@@ -5010,7 +6626,7 @@
         </w:rPr>
         <w:t xml:space="preserve"> and </w:t>
       </w:r>
-      <w:hyperlink r:id="rId9" w:tgtFrame="_blank" w:history="1">
+      <w:hyperlink r:id="rId8" w:tgtFrame="_blank" w:history="1">
         <w:r>
           <w:rPr>
             <w:rFonts w:ascii="Times New Roman" w:eastAsia="Times New Roman" w:hAnsi="Times New Roman" w:cs="Times New Roman"/>
@@ -5073,6 +6689,7 @@
           <w:szCs w:val="24"/>
           <w:lang w:eastAsia="en-AU"/>
         </w:rPr>
+        <w:lastRenderedPageBreak/>
         <w:t>3.5.1 Scenarios</w:t>
       </w:r>
     </w:p>
@@ -5288,9 +6905,8 @@
           <w:noProof/>
           <w:sz w:val="24"/>
           <w:szCs w:val="24"/>
-          <w:lang w:eastAsia="en-AU"/>
-        </w:rPr>
-        <w:lastRenderedPageBreak/>
+          <w:lang w:eastAsia="zh-CN"/>
+        </w:rPr>
         <w:drawing>
           <wp:inline distT="0" distB="0" distL="0" distR="0">
             <wp:extent cx="5731510" cy="2536825"/>
@@ -5307,7 +6923,7 @@
                     <pic:cNvPicPr/>
                   </pic:nvPicPr>
                   <pic:blipFill>
-                    <a:blip r:embed="rId10" cstate="print"/>
+                    <a:blip r:embed="rId9" cstate="print"/>
                     <a:stretch>
                       <a:fillRect/>
                     </a:stretch>
@@ -5417,7 +7033,7 @@
           <w:noProof/>
           <w:sz w:val="24"/>
           <w:szCs w:val="24"/>
-          <w:lang w:eastAsia="en-AU"/>
+          <w:lang w:eastAsia="zh-CN"/>
         </w:rPr>
         <w:lastRenderedPageBreak/>
         <w:drawing>
@@ -5436,7 +7052,7 @@
                     <pic:cNvPicPr/>
                   </pic:nvPicPr>
                   <pic:blipFill>
-                    <a:blip r:embed="rId11" cstate="print"/>
+                    <a:blip r:embed="rId10" cstate="print"/>
                     <a:stretch>
                       <a:fillRect/>
                     </a:stretch>
@@ -5547,7 +7163,7 @@
 </file>
 
 <file path=word/endnotes.xml><?xml version="1.0" encoding="utf-8"?>
-<w:endnotes xmlns:wpc="http://schemas.microsoft.com/office/word/2010/wordprocessingCanvas" xmlns:mc="http://schemas.openxmlformats.org/markup-compatibility/2006" xmlns:o="urn:schemas-microsoft-com:office:office" xmlns:r="http://schemas.openxmlformats.org/officeDocument/2006/relationships" xmlns:m="http://schemas.openxmlformats.org/officeDocument/2006/math" xmlns:v="urn:schemas-microsoft-com:vml" xmlns:wp14="http://schemas.microsoft.com/office/word/2010/wordprocessingDrawing" xmlns:wp="http://schemas.openxmlformats.org/drawingml/2006/wordprocessingDrawing" xmlns:w10="urn:schemas-microsoft-com:office:word" xmlns:w="http://schemas.openxmlformats.org/wordprocessingml/2006/main" xmlns:w14="http://schemas.microsoft.com/office/word/2010/wordml" xmlns:wpg="http://schemas.microsoft.com/office/word/2010/wordprocessingGroup" xmlns:wpi="http://schemas.microsoft.com/office/word/2010/wordprocessingInk" xmlns:wne="http://schemas.microsoft.com/office/word/2006/wordml" xmlns:wps="http://schemas.microsoft.com/office/word/2010/wordprocessingShape" mc:Ignorable="w14 wp14">
+<w:endnotes xmlns:ve="http://schemas.openxmlformats.org/markup-compatibility/2006" xmlns:o="urn:schemas-microsoft-com:office:office" xmlns:r="http://schemas.openxmlformats.org/officeDocument/2006/relationships" xmlns:m="http://schemas.openxmlformats.org/officeDocument/2006/math" xmlns:v="urn:schemas-microsoft-com:vml" xmlns:wp="http://schemas.openxmlformats.org/drawingml/2006/wordprocessingDrawing" xmlns:w10="urn:schemas-microsoft-com:office:word" xmlns:w="http://schemas.openxmlformats.org/wordprocessingml/2006/main" xmlns:wne="http://schemas.microsoft.com/office/word/2006/wordml">
   <w:endnote w:type="separator" w:id="-1">
     <w:p>
       <w:pPr>
@@ -5572,7 +7188,7 @@
 </file>
 
 <file path=word/footnotes.xml><?xml version="1.0" encoding="utf-8"?>
-<w:footnotes xmlns:wpc="http://schemas.microsoft.com/office/word/2010/wordprocessingCanvas" xmlns:mc="http://schemas.openxmlformats.org/markup-compatibility/2006" xmlns:o="urn:schemas-microsoft-com:office:office" xmlns:r="http://schemas.openxmlformats.org/officeDocument/2006/relationships" xmlns:m="http://schemas.openxmlformats.org/officeDocument/2006/math" xmlns:v="urn:schemas-microsoft-com:vml" xmlns:wp14="http://schemas.microsoft.com/office/word/2010/wordprocessingDrawing" xmlns:wp="http://schemas.openxmlformats.org/drawingml/2006/wordprocessingDrawing" xmlns:w10="urn:schemas-microsoft-com:office:word" xmlns:w="http://schemas.openxmlformats.org/wordprocessingml/2006/main" xmlns:w14="http://schemas.microsoft.com/office/word/2010/wordml" xmlns:wpg="http://schemas.microsoft.com/office/word/2010/wordprocessingGroup" xmlns:wpi="http://schemas.microsoft.com/office/word/2010/wordprocessingInk" xmlns:wne="http://schemas.microsoft.com/office/word/2006/wordml" xmlns:wps="http://schemas.microsoft.com/office/word/2010/wordprocessingShape" mc:Ignorable="w14 wp14">
+<w:footnotes xmlns:ve="http://schemas.openxmlformats.org/markup-compatibility/2006" xmlns:o="urn:schemas-microsoft-com:office:office" xmlns:r="http://schemas.openxmlformats.org/officeDocument/2006/relationships" xmlns:m="http://schemas.openxmlformats.org/officeDocument/2006/math" xmlns:v="urn:schemas-microsoft-com:vml" xmlns:wp="http://schemas.openxmlformats.org/drawingml/2006/wordprocessingDrawing" xmlns:w10="urn:schemas-microsoft-com:office:word" xmlns:w="http://schemas.openxmlformats.org/wordprocessingml/2006/main" xmlns:wne="http://schemas.microsoft.com/office/word/2006/wordml">
   <w:footnote w:type="separator" w:id="-1">
     <w:p>
       <w:pPr>
@@ -5597,7 +7213,7 @@
 </file>
 
 <file path=word/numbering.xml><?xml version="1.0" encoding="utf-8"?>
-<w:numbering xmlns:wpc="http://schemas.microsoft.com/office/word/2010/wordprocessingCanvas" xmlns:mc="http://schemas.openxmlformats.org/markup-compatibility/2006" xmlns:o="urn:schemas-microsoft-com:office:office" xmlns:r="http://schemas.openxmlformats.org/officeDocument/2006/relationships" xmlns:m="http://schemas.openxmlformats.org/officeDocument/2006/math" xmlns:v="urn:schemas-microsoft-com:vml" xmlns:wp14="http://schemas.microsoft.com/office/word/2010/wordprocessingDrawing" xmlns:wp="http://schemas.openxmlformats.org/drawingml/2006/wordprocessingDrawing" xmlns:w10="urn:schemas-microsoft-com:office:word" xmlns:w="http://schemas.openxmlformats.org/wordprocessingml/2006/main" xmlns:w14="http://schemas.microsoft.com/office/word/2010/wordml" xmlns:wpg="http://schemas.microsoft.com/office/word/2010/wordprocessingGroup" xmlns:wpi="http://schemas.microsoft.com/office/word/2010/wordprocessingInk" xmlns:wne="http://schemas.microsoft.com/office/word/2006/wordml" xmlns:wps="http://schemas.microsoft.com/office/word/2010/wordprocessingShape" mc:Ignorable="w14 wp14">
+<w:numbering xmlns:ve="http://schemas.openxmlformats.org/markup-compatibility/2006" xmlns:o="urn:schemas-microsoft-com:office:office" xmlns:r="http://schemas.openxmlformats.org/officeDocument/2006/relationships" xmlns:m="http://schemas.openxmlformats.org/officeDocument/2006/math" xmlns:v="urn:schemas-microsoft-com:vml" xmlns:wp="http://schemas.openxmlformats.org/drawingml/2006/wordprocessingDrawing" xmlns:w10="urn:schemas-microsoft-com:office:word" xmlns:w="http://schemas.openxmlformats.org/wordprocessingml/2006/main" xmlns:wne="http://schemas.microsoft.com/office/word/2006/wordml">
   <w:abstractNum w:abstractNumId="0">
     <w:nsid w:val="071F6651"/>
     <w:multiLevelType w:val="hybridMultilevel"/>
@@ -7270,6 +8886,95 @@
     </w:lvl>
   </w:abstractNum>
   <w:abstractNum w:abstractNumId="15">
+    <w:nsid w:val="488A22BD"/>
+    <w:multiLevelType w:val="hybridMultilevel"/>
+    <w:tmpl w:val="FB5E0C44"/>
+    <w:lvl w:ilvl="0" w:tplc="0C09000F">
+      <w:start w:val="1"/>
+      <w:numFmt w:val="decimal"/>
+      <w:lvlText w:val="%1."/>
+      <w:lvlJc w:val="left"/>
+      <w:pPr>
+        <w:ind w:left="720" w:hanging="360"/>
+      </w:pPr>
+      <w:rPr>
+        <w:rFonts w:hint="default"/>
+      </w:rPr>
+    </w:lvl>
+    <w:lvl w:ilvl="1" w:tplc="0C090019" w:tentative="1">
+      <w:start w:val="1"/>
+      <w:numFmt w:val="lowerLetter"/>
+      <w:lvlText w:val="%2."/>
+      <w:lvlJc w:val="left"/>
+      <w:pPr>
+        <w:ind w:left="1440" w:hanging="360"/>
+      </w:pPr>
+    </w:lvl>
+    <w:lvl w:ilvl="2" w:tplc="0C09001B" w:tentative="1">
+      <w:start w:val="1"/>
+      <w:numFmt w:val="lowerRoman"/>
+      <w:lvlText w:val="%3."/>
+      <w:lvlJc w:val="right"/>
+      <w:pPr>
+        <w:ind w:left="2160" w:hanging="180"/>
+      </w:pPr>
+    </w:lvl>
+    <w:lvl w:ilvl="3" w:tplc="0C09000F" w:tentative="1">
+      <w:start w:val="1"/>
+      <w:numFmt w:val="decimal"/>
+      <w:lvlText w:val="%4."/>
+      <w:lvlJc w:val="left"/>
+      <w:pPr>
+        <w:ind w:left="2880" w:hanging="360"/>
+      </w:pPr>
+    </w:lvl>
+    <w:lvl w:ilvl="4" w:tplc="0C090019" w:tentative="1">
+      <w:start w:val="1"/>
+      <w:numFmt w:val="lowerLetter"/>
+      <w:lvlText w:val="%5."/>
+      <w:lvlJc w:val="left"/>
+      <w:pPr>
+        <w:ind w:left="3600" w:hanging="360"/>
+      </w:pPr>
+    </w:lvl>
+    <w:lvl w:ilvl="5" w:tplc="0C09001B" w:tentative="1">
+      <w:start w:val="1"/>
+      <w:numFmt w:val="lowerRoman"/>
+      <w:lvlText w:val="%6."/>
+      <w:lvlJc w:val="right"/>
+      <w:pPr>
+        <w:ind w:left="4320" w:hanging="180"/>
+      </w:pPr>
+    </w:lvl>
+    <w:lvl w:ilvl="6" w:tplc="0C09000F" w:tentative="1">
+      <w:start w:val="1"/>
+      <w:numFmt w:val="decimal"/>
+      <w:lvlText w:val="%7."/>
+      <w:lvlJc w:val="left"/>
+      <w:pPr>
+        <w:ind w:left="5040" w:hanging="360"/>
+      </w:pPr>
+    </w:lvl>
+    <w:lvl w:ilvl="7" w:tplc="0C090019" w:tentative="1">
+      <w:start w:val="1"/>
+      <w:numFmt w:val="lowerLetter"/>
+      <w:lvlText w:val="%8."/>
+      <w:lvlJc w:val="left"/>
+      <w:pPr>
+        <w:ind w:left="5760" w:hanging="360"/>
+      </w:pPr>
+    </w:lvl>
+    <w:lvl w:ilvl="8" w:tplc="0C09001B" w:tentative="1">
+      <w:start w:val="1"/>
+      <w:numFmt w:val="lowerRoman"/>
+      <w:lvlText w:val="%9."/>
+      <w:lvlJc w:val="right"/>
+      <w:pPr>
+        <w:ind w:left="6480" w:hanging="180"/>
+      </w:pPr>
+    </w:lvl>
+  </w:abstractNum>
+  <w:abstractNum w:abstractNumId="16">
     <w:nsid w:val="5D74685C"/>
     <w:multiLevelType w:val="hybridMultilevel"/>
     <w:tmpl w:val="A10E28FC"/>
@@ -7382,7 +9087,7 @@
       </w:rPr>
     </w:lvl>
   </w:abstractNum>
-  <w:abstractNum w:abstractNumId="16">
+  <w:abstractNum w:abstractNumId="17">
     <w:nsid w:val="6008708D"/>
     <w:multiLevelType w:val="multilevel"/>
     <w:tmpl w:val="411401CA"/>
@@ -7531,7 +9236,7 @@
       </w:rPr>
     </w:lvl>
   </w:abstractNum>
-  <w:abstractNum w:abstractNumId="17">
+  <w:abstractNum w:abstractNumId="18">
     <w:nsid w:val="615264C3"/>
     <w:multiLevelType w:val="hybridMultilevel"/>
     <w:tmpl w:val="C3C61910"/>
@@ -7644,7 +9349,7 @@
       </w:rPr>
     </w:lvl>
   </w:abstractNum>
-  <w:abstractNum w:abstractNumId="18">
+  <w:abstractNum w:abstractNumId="19">
     <w:nsid w:val="66DC4F2E"/>
     <w:multiLevelType w:val="hybridMultilevel"/>
     <w:tmpl w:val="B30A1872"/>
@@ -7757,7 +9462,7 @@
       </w:rPr>
     </w:lvl>
   </w:abstractNum>
-  <w:abstractNum w:abstractNumId="19">
+  <w:abstractNum w:abstractNumId="20">
     <w:nsid w:val="6E72548D"/>
     <w:multiLevelType w:val="hybridMultilevel"/>
     <w:tmpl w:val="EAD21476"/>
@@ -7870,7 +9575,7 @@
       </w:rPr>
     </w:lvl>
   </w:abstractNum>
-  <w:abstractNum w:abstractNumId="20">
+  <w:abstractNum w:abstractNumId="21">
     <w:nsid w:val="71D268BF"/>
     <w:multiLevelType w:val="hybridMultilevel"/>
     <w:tmpl w:val="82DEECB8"/>
@@ -7983,7 +9688,7 @@
       </w:rPr>
     </w:lvl>
   </w:abstractNum>
-  <w:abstractNum w:abstractNumId="21">
+  <w:abstractNum w:abstractNumId="22">
     <w:nsid w:val="734A26F9"/>
     <w:multiLevelType w:val="hybridMultilevel"/>
     <w:tmpl w:val="AEC41348"/>
@@ -8096,7 +9801,7 @@
       </w:rPr>
     </w:lvl>
   </w:abstractNum>
-  <w:abstractNum w:abstractNumId="22">
+  <w:abstractNum w:abstractNumId="23">
     <w:nsid w:val="755D3F33"/>
     <w:multiLevelType w:val="hybridMultilevel"/>
     <w:tmpl w:val="12081838"/>
@@ -8185,10 +9890,10 @@
       </w:pPr>
     </w:lvl>
   </w:abstractNum>
-  <w:abstractNum w:abstractNumId="23">
+  <w:abstractNum w:abstractNumId="24">
     <w:nsid w:val="76A32311"/>
     <w:multiLevelType w:val="hybridMultilevel"/>
-    <w:tmpl w:val="D6E8FD7E"/>
+    <w:tmpl w:val="C0A278E2"/>
     <w:lvl w:ilvl="0" w:tplc="0C090001">
       <w:start w:val="1"/>
       <w:numFmt w:val="bullet"/>
@@ -8298,7 +10003,7 @@
       </w:rPr>
     </w:lvl>
   </w:abstractNum>
-  <w:abstractNum w:abstractNumId="24">
+  <w:abstractNum w:abstractNumId="25">
     <w:nsid w:val="7BC869F5"/>
     <w:multiLevelType w:val="hybridMultilevel"/>
     <w:tmpl w:val="691CC0B6"/>
@@ -8388,16 +10093,16 @@
     <w:abstractNumId w:val="10"/>
   </w:num>
   <w:num w:numId="2">
-    <w:abstractNumId w:val="16"/>
+    <w:abstractNumId w:val="17"/>
   </w:num>
   <w:num w:numId="3">
     <w:abstractNumId w:val="5"/>
   </w:num>
   <w:num w:numId="4">
-    <w:abstractNumId w:val="23"/>
+    <w:abstractNumId w:val="24"/>
   </w:num>
   <w:num w:numId="5">
-    <w:abstractNumId w:val="17"/>
+    <w:abstractNumId w:val="18"/>
   </w:num>
   <w:num w:numId="6">
     <w:abstractNumId w:val="7"/>
@@ -8406,10 +10111,10 @@
     <w:abstractNumId w:val="11"/>
   </w:num>
   <w:num w:numId="8">
-    <w:abstractNumId w:val="15"/>
+    <w:abstractNumId w:val="16"/>
   </w:num>
   <w:num w:numId="9">
-    <w:abstractNumId w:val="20"/>
+    <w:abstractNumId w:val="21"/>
   </w:num>
   <w:num w:numId="10">
     <w:abstractNumId w:val="0"/>
@@ -8436,22 +10141,22 @@
     <w:abstractNumId w:val="9"/>
   </w:num>
   <w:num w:numId="18">
+    <w:abstractNumId w:val="20"/>
+  </w:num>
+  <w:num w:numId="19">
     <w:abstractNumId w:val="19"/>
   </w:num>
-  <w:num w:numId="19">
-    <w:abstractNumId w:val="18"/>
-  </w:num>
   <w:num w:numId="20">
-    <w:abstractNumId w:val="21"/>
+    <w:abstractNumId w:val="22"/>
   </w:num>
   <w:num w:numId="21">
-    <w:abstractNumId w:val="24"/>
+    <w:abstractNumId w:val="25"/>
   </w:num>
   <w:num w:numId="22">
     <w:abstractNumId w:val="8"/>
   </w:num>
   <w:num w:numId="23">
-    <w:abstractNumId w:val="22"/>
+    <w:abstractNumId w:val="23"/>
   </w:num>
   <w:num w:numId="24">
     <w:abstractNumId w:val="2"/>
@@ -8459,11 +10164,14 @@
   <w:num w:numId="25">
     <w:abstractNumId w:val="14"/>
   </w:num>
+  <w:num w:numId="26">
+    <w:abstractNumId w:val="15"/>
+  </w:num>
 </w:numbering>
 </file>
 
 <file path=word/styles.xml><?xml version="1.0" encoding="utf-8"?>
-<w:styles xmlns:mc="http://schemas.openxmlformats.org/markup-compatibility/2006" xmlns:r="http://schemas.openxmlformats.org/officeDocument/2006/relationships" xmlns:w="http://schemas.openxmlformats.org/wordprocessingml/2006/main" xmlns:w14="http://schemas.microsoft.com/office/word/2010/wordml" mc:Ignorable="w14">
+<w:styles xmlns:r="http://schemas.openxmlformats.org/officeDocument/2006/relationships" xmlns:w="http://schemas.openxmlformats.org/wordprocessingml/2006/main">
   <w:docDefaults>
     <w:rPrDefault>
       <w:rPr>
@@ -8623,6 +10331,29 @@
     <w:qFormat/>
     <w:rsid w:val="009802BA"/>
   </w:style>
+  <w:style w:type="paragraph" w:styleId="Heading1">
+    <w:name w:val="heading 1"/>
+    <w:basedOn w:val="Normal"/>
+    <w:next w:val="Normal"/>
+    <w:link w:val="Heading1Char"/>
+    <w:uiPriority w:val="9"/>
+    <w:qFormat/>
+    <w:rsid w:val="00D143D7"/>
+    <w:pPr>
+      <w:keepNext/>
+      <w:keepLines/>
+      <w:spacing w:before="480" w:after="0"/>
+      <w:outlineLvl w:val="0"/>
+    </w:pPr>
+    <w:rPr>
+      <w:rFonts w:asciiTheme="majorHAnsi" w:eastAsiaTheme="majorEastAsia" w:hAnsiTheme="majorHAnsi" w:cstheme="majorBidi"/>
+      <w:b/>
+      <w:bCs/>
+      <w:color w:val="365F91" w:themeColor="accent1" w:themeShade="BF"/>
+      <w:sz w:val="28"/>
+      <w:szCs w:val="28"/>
+    </w:rPr>
+  </w:style>
   <w:style w:type="paragraph" w:styleId="Heading2">
     <w:name w:val="heading 2"/>
     <w:basedOn w:val="Normal"/>
@@ -8694,6 +10425,7 @@
     <w:uiPriority w:val="99"/>
     <w:semiHidden/>
     <w:unhideWhenUsed/>
+    <w:qFormat/>
     <w:tblPr>
       <w:tblInd w:w="0" w:type="dxa"/>
       <w:tblCellMar>
@@ -8967,6 +10699,230 @@
     <w:name w:val="k"/>
     <w:basedOn w:val="DefaultParagraphFont"/>
     <w:rsid w:val="00F5318F"/>
+  </w:style>
+  <w:style w:type="character" w:customStyle="1" w:styleId="Heading1Char">
+    <w:name w:val="Heading 1 Char"/>
+    <w:basedOn w:val="DefaultParagraphFont"/>
+    <w:link w:val="Heading1"/>
+    <w:uiPriority w:val="9"/>
+    <w:rsid w:val="00D143D7"/>
+    <w:rPr>
+      <w:rFonts w:asciiTheme="majorHAnsi" w:eastAsiaTheme="majorEastAsia" w:hAnsiTheme="majorHAnsi" w:cstheme="majorBidi"/>
+      <w:b/>
+      <w:bCs/>
+      <w:color w:val="365F91" w:themeColor="accent1" w:themeShade="BF"/>
+      <w:sz w:val="28"/>
+      <w:szCs w:val="28"/>
+    </w:rPr>
+  </w:style>
+  <w:style w:type="table" w:styleId="LightShading-Accent3">
+    <w:name w:val="Light Shading Accent 3"/>
+    <w:basedOn w:val="TableNormal"/>
+    <w:uiPriority w:val="60"/>
+    <w:rsid w:val="00D143D7"/>
+    <w:pPr>
+      <w:spacing w:after="0" w:line="240" w:lineRule="auto"/>
+    </w:pPr>
+    <w:rPr>
+      <w:color w:val="76923C" w:themeColor="accent3" w:themeShade="BF"/>
+    </w:rPr>
+    <w:tblPr>
+      <w:tblStyleRowBandSize w:val="1"/>
+      <w:tblStyleColBandSize w:val="1"/>
+      <w:tblInd w:w="0" w:type="dxa"/>
+      <w:tblBorders>
+        <w:top w:val="single" w:sz="8" w:space="0" w:color="9BBB59" w:themeColor="accent3"/>
+        <w:bottom w:val="single" w:sz="8" w:space="0" w:color="9BBB59" w:themeColor="accent3"/>
+      </w:tblBorders>
+      <w:tblCellMar>
+        <w:top w:w="0" w:type="dxa"/>
+        <w:left w:w="108" w:type="dxa"/>
+        <w:bottom w:w="0" w:type="dxa"/>
+        <w:right w:w="108" w:type="dxa"/>
+      </w:tblCellMar>
+    </w:tblPr>
+    <w:tblStylePr w:type="firstRow">
+      <w:pPr>
+        <w:spacing w:before="0" w:after="0" w:line="240" w:lineRule="auto"/>
+      </w:pPr>
+      <w:rPr>
+        <w:b/>
+        <w:bCs/>
+      </w:rPr>
+      <w:tblPr/>
+      <w:tcPr>
+        <w:tcBorders>
+          <w:top w:val="single" w:sz="8" w:space="0" w:color="9BBB59" w:themeColor="accent3"/>
+          <w:left w:val="nil"/>
+          <w:bottom w:val="single" w:sz="8" w:space="0" w:color="9BBB59" w:themeColor="accent3"/>
+          <w:right w:val="nil"/>
+          <w:insideH w:val="nil"/>
+          <w:insideV w:val="nil"/>
+        </w:tcBorders>
+      </w:tcPr>
+    </w:tblStylePr>
+    <w:tblStylePr w:type="lastRow">
+      <w:pPr>
+        <w:spacing w:before="0" w:after="0" w:line="240" w:lineRule="auto"/>
+      </w:pPr>
+      <w:rPr>
+        <w:b/>
+        <w:bCs/>
+      </w:rPr>
+      <w:tblPr/>
+      <w:tcPr>
+        <w:tcBorders>
+          <w:top w:val="single" w:sz="8" w:space="0" w:color="9BBB59" w:themeColor="accent3"/>
+          <w:left w:val="nil"/>
+          <w:bottom w:val="single" w:sz="8" w:space="0" w:color="9BBB59" w:themeColor="accent3"/>
+          <w:right w:val="nil"/>
+          <w:insideH w:val="nil"/>
+          <w:insideV w:val="nil"/>
+        </w:tcBorders>
+      </w:tcPr>
+    </w:tblStylePr>
+    <w:tblStylePr w:type="firstCol">
+      <w:rPr>
+        <w:b/>
+        <w:bCs/>
+      </w:rPr>
+    </w:tblStylePr>
+    <w:tblStylePr w:type="lastCol">
+      <w:rPr>
+        <w:b/>
+        <w:bCs/>
+      </w:rPr>
+    </w:tblStylePr>
+    <w:tblStylePr w:type="band1Vert">
+      <w:tblPr/>
+      <w:tcPr>
+        <w:tcBorders>
+          <w:left w:val="nil"/>
+          <w:right w:val="nil"/>
+          <w:insideH w:val="nil"/>
+          <w:insideV w:val="nil"/>
+        </w:tcBorders>
+        <w:shd w:val="clear" w:color="auto" w:fill="E6EED5" w:themeFill="accent3" w:themeFillTint="3F"/>
+      </w:tcPr>
+    </w:tblStylePr>
+    <w:tblStylePr w:type="band1Horz">
+      <w:tblPr/>
+      <w:tcPr>
+        <w:tcBorders>
+          <w:left w:val="nil"/>
+          <w:right w:val="nil"/>
+          <w:insideH w:val="nil"/>
+          <w:insideV w:val="nil"/>
+        </w:tcBorders>
+        <w:shd w:val="clear" w:color="auto" w:fill="E6EED5" w:themeFill="accent3" w:themeFillTint="3F"/>
+      </w:tcPr>
+    </w:tblStylePr>
+  </w:style>
+  <w:style w:type="table" w:styleId="MediumShading1-Accent6">
+    <w:name w:val="Medium Shading 1 Accent 6"/>
+    <w:basedOn w:val="TableNormal"/>
+    <w:uiPriority w:val="63"/>
+    <w:rsid w:val="00D143D7"/>
+    <w:pPr>
+      <w:spacing w:after="0" w:line="240" w:lineRule="auto"/>
+    </w:pPr>
+    <w:tblPr>
+      <w:tblStyleRowBandSize w:val="1"/>
+      <w:tblStyleColBandSize w:val="1"/>
+      <w:tblInd w:w="0" w:type="dxa"/>
+      <w:tblBorders>
+        <w:top w:val="single" w:sz="8" w:space="0" w:color="F9B074" w:themeColor="accent6" w:themeTint="BF"/>
+        <w:left w:val="single" w:sz="8" w:space="0" w:color="F9B074" w:themeColor="accent6" w:themeTint="BF"/>
+        <w:bottom w:val="single" w:sz="8" w:space="0" w:color="F9B074" w:themeColor="accent6" w:themeTint="BF"/>
+        <w:right w:val="single" w:sz="8" w:space="0" w:color="F9B074" w:themeColor="accent6" w:themeTint="BF"/>
+        <w:insideH w:val="single" w:sz="8" w:space="0" w:color="F9B074" w:themeColor="accent6" w:themeTint="BF"/>
+      </w:tblBorders>
+      <w:tblCellMar>
+        <w:top w:w="0" w:type="dxa"/>
+        <w:left w:w="108" w:type="dxa"/>
+        <w:bottom w:w="0" w:type="dxa"/>
+        <w:right w:w="108" w:type="dxa"/>
+      </w:tblCellMar>
+    </w:tblPr>
+    <w:tblStylePr w:type="firstRow">
+      <w:pPr>
+        <w:spacing w:before="0" w:after="0" w:line="240" w:lineRule="auto"/>
+      </w:pPr>
+      <w:rPr>
+        <w:b/>
+        <w:bCs/>
+        <w:color w:val="FFFFFF" w:themeColor="background1"/>
+      </w:rPr>
+      <w:tblPr/>
+      <w:tcPr>
+        <w:tcBorders>
+          <w:top w:val="single" w:sz="8" w:space="0" w:color="F9B074" w:themeColor="accent6" w:themeTint="BF"/>
+          <w:left w:val="single" w:sz="8" w:space="0" w:color="F9B074" w:themeColor="accent6" w:themeTint="BF"/>
+          <w:bottom w:val="single" w:sz="8" w:space="0" w:color="F9B074" w:themeColor="accent6" w:themeTint="BF"/>
+          <w:right w:val="single" w:sz="8" w:space="0" w:color="F9B074" w:themeColor="accent6" w:themeTint="BF"/>
+          <w:insideH w:val="nil"/>
+          <w:insideV w:val="nil"/>
+        </w:tcBorders>
+        <w:shd w:val="clear" w:color="auto" w:fill="F79646" w:themeFill="accent6"/>
+      </w:tcPr>
+    </w:tblStylePr>
+    <w:tblStylePr w:type="lastRow">
+      <w:pPr>
+        <w:spacing w:before="0" w:after="0" w:line="240" w:lineRule="auto"/>
+      </w:pPr>
+      <w:rPr>
+        <w:b/>
+        <w:bCs/>
+      </w:rPr>
+      <w:tblPr/>
+      <w:tcPr>
+        <w:tcBorders>
+          <w:top w:val="double" w:sz="6" w:space="0" w:color="F9B074" w:themeColor="accent6" w:themeTint="BF"/>
+          <w:left w:val="single" w:sz="8" w:space="0" w:color="F9B074" w:themeColor="accent6" w:themeTint="BF"/>
+          <w:bottom w:val="single" w:sz="8" w:space="0" w:color="F9B074" w:themeColor="accent6" w:themeTint="BF"/>
+          <w:right w:val="single" w:sz="8" w:space="0" w:color="F9B074" w:themeColor="accent6" w:themeTint="BF"/>
+          <w:insideH w:val="nil"/>
+          <w:insideV w:val="nil"/>
+        </w:tcBorders>
+      </w:tcPr>
+    </w:tblStylePr>
+    <w:tblStylePr w:type="firstCol">
+      <w:rPr>
+        <w:b/>
+        <w:bCs/>
+      </w:rPr>
+    </w:tblStylePr>
+    <w:tblStylePr w:type="lastCol">
+      <w:rPr>
+        <w:b/>
+        <w:bCs/>
+      </w:rPr>
+    </w:tblStylePr>
+    <w:tblStylePr w:type="band1Vert">
+      <w:tblPr/>
+      <w:tcPr>
+        <w:shd w:val="clear" w:color="auto" w:fill="FDE4D0" w:themeFill="accent6" w:themeFillTint="3F"/>
+      </w:tcPr>
+    </w:tblStylePr>
+    <w:tblStylePr w:type="band1Horz">
+      <w:tblPr/>
+      <w:tcPr>
+        <w:tcBorders>
+          <w:insideH w:val="nil"/>
+          <w:insideV w:val="nil"/>
+        </w:tcBorders>
+        <w:shd w:val="clear" w:color="auto" w:fill="FDE4D0" w:themeFill="accent6" w:themeFillTint="3F"/>
+      </w:tcPr>
+    </w:tblStylePr>
+    <w:tblStylePr w:type="band2Horz">
+      <w:tblPr/>
+      <w:tcPr>
+        <w:tcBorders>
+          <w:insideH w:val="nil"/>
+          <w:insideV w:val="nil"/>
+        </w:tcBorders>
+      </w:tcPr>
+    </w:tblStylePr>
   </w:style>
 </w:styles>
 </file>

</xml_diff>